<commit_message>
feat: updated final report
</commit_message>
<xml_diff>
--- a/docs/Programacao orientada a objetos - relatorio final.docx
+++ b/docs/Programacao orientada a objetos - relatorio final.docx
@@ -311,23 +311,7 @@
           <w:szCs w:val="24"/>
           <w:lang w:val="pt-PT"/>
         </w:rPr>
-        <w:t xml:space="preserve">Trabalho prático – Meta </w:t>
-      </w:r>
-      <w:r>
-        <w:rPr>
-          <w:rFonts w:eastAsia="Times New Roman" w:cs="Times New Roman" w:ascii="Times New Roman" w:hAnsi="Times New Roman"/>
-          <w:b/>
-          <w:bCs/>
-          <w:i w:val="false"/>
-          <w:iCs w:val="false"/>
-          <w:caps w:val="false"/>
-          <w:smallCaps w:val="false"/>
-          <w:color w:val="000000" w:themeColor="text1" w:themeShade="ff" w:themeTint="ff"/>
-          <w:sz w:val="24"/>
-          <w:szCs w:val="24"/>
-          <w:lang w:val="pt-PT"/>
-        </w:rPr>
-        <w:t>2</w:t>
+        <w:t>Trabalho prático – Meta 2</w:t>
       </w:r>
     </w:p>
     <w:p>
@@ -1070,13 +1054,6 @@
           <w:szCs w:val="24"/>
         </w:rPr>
         <w:tab/>
-      </w:r>
-      <w:r>
-        <w:rPr>
-          <w:rFonts w:eastAsia="Times New Roman" w:cs="Times New Roman" w:ascii="Times New Roman" w:hAnsi="Times New Roman"/>
-          <w:sz w:val="24"/>
-          <w:szCs w:val="24"/>
-        </w:rPr>
         <w:t xml:space="preserve">Na pasta </w:t>
       </w:r>
       <w:r>
@@ -1599,15 +1576,7 @@
           <w:sz w:val="24"/>
           <w:szCs w:val="24"/>
         </w:rPr>
-        <w:t xml:space="preserve">A estrutura Game como podemos visualizar está presente dentro do nosso GameService. Esta estrutura contem todas as informações referentes a reserva natural, como a matriz sendo um vetor de vetores representando a nossa reserva natural, uma lista da classe Animal, outra lista da classe Food, uma classe referente a configurações do jogo </w:t>
-      </w:r>
-      <w:r>
-        <w:rPr>
-          <w:rFonts w:eastAsia="Times New Roman" w:cs="Times New Roman" w:ascii="Times New Roman" w:hAnsi="Times New Roman"/>
-          <w:sz w:val="24"/>
-          <w:szCs w:val="24"/>
-        </w:rPr>
-        <w:t>e uma lista de estados de jogo a serem guardados em memória.</w:t>
+        <w:t>A estrutura Game como podemos visualizar está presente dentro do nosso GameService. Esta estrutura contem todas as informações referentes a reserva natural, como a matriz sendo um vetor de vetores representando a nossa reserva natural, uma lista da classe Animal, outra lista da classe Food, uma classe referente a configurações do jogo e uma lista de estados de jogo a serem guardados em memória.</w:t>
       </w:r>
     </w:p>
     <w:p>
@@ -1655,7 +1624,11 @@
         </w:rPr>
       </w:pPr>
       <w:r>
-        <w:rPr/>
+        <w:rPr>
+          <w:rFonts w:eastAsia="Times New Roman" w:cs="Times New Roman" w:ascii="Times New Roman" w:hAnsi="Times New Roman"/>
+          <w:sz w:val="24"/>
+          <w:szCs w:val="24"/>
+        </w:rPr>
         <w:drawing>
           <wp:anchor behindDoc="0" distT="0" distB="0" distL="0" distR="0" simplePos="0" locked="0" layoutInCell="0" allowOverlap="1" relativeHeight="6">
             <wp:simplePos x="0" y="0"/>
@@ -1714,7 +1687,11 @@
         </w:rPr>
       </w:pPr>
       <w:r>
-        <w:rPr/>
+        <w:rPr>
+          <w:rFonts w:eastAsia="Times New Roman" w:cs="Times New Roman" w:ascii="Times New Roman" w:hAnsi="Times New Roman"/>
+          <w:sz w:val="24"/>
+          <w:szCs w:val="24"/>
+        </w:rPr>
       </w:r>
     </w:p>
     <w:p>
@@ -1728,7 +1705,11 @@
         </w:rPr>
       </w:pPr>
       <w:r>
-        <w:rPr/>
+        <w:rPr>
+          <w:rFonts w:eastAsia="Times New Roman" w:cs="Times New Roman" w:ascii="Times New Roman" w:hAnsi="Times New Roman"/>
+          <w:sz w:val="24"/>
+          <w:szCs w:val="24"/>
+        </w:rPr>
       </w:r>
     </w:p>
     <w:p>
@@ -1742,7 +1723,11 @@
         </w:rPr>
       </w:pPr>
       <w:r>
-        <w:rPr/>
+        <w:rPr>
+          <w:rFonts w:eastAsia="Times New Roman" w:cs="Times New Roman" w:ascii="Times New Roman" w:hAnsi="Times New Roman"/>
+          <w:sz w:val="24"/>
+          <w:szCs w:val="24"/>
+        </w:rPr>
       </w:r>
     </w:p>
     <w:p>
@@ -1756,7 +1741,11 @@
         </w:rPr>
       </w:pPr>
       <w:r>
-        <w:rPr/>
+        <w:rPr>
+          <w:rFonts w:eastAsia="Times New Roman" w:cs="Times New Roman" w:ascii="Times New Roman" w:hAnsi="Times New Roman"/>
+          <w:sz w:val="24"/>
+          <w:szCs w:val="24"/>
+        </w:rPr>
       </w:r>
     </w:p>
     <w:p>
@@ -1770,7 +1759,11 @@
         </w:rPr>
       </w:pPr>
       <w:r>
-        <w:rPr/>
+        <w:rPr>
+          <w:rFonts w:eastAsia="Times New Roman" w:cs="Times New Roman" w:ascii="Times New Roman" w:hAnsi="Times New Roman"/>
+          <w:sz w:val="24"/>
+          <w:szCs w:val="24"/>
+        </w:rPr>
       </w:r>
     </w:p>
     <w:p>
@@ -1784,7 +1777,11 @@
         </w:rPr>
       </w:pPr>
       <w:r>
-        <w:rPr/>
+        <w:rPr>
+          <w:rFonts w:eastAsia="Times New Roman" w:cs="Times New Roman" w:ascii="Times New Roman" w:hAnsi="Times New Roman"/>
+          <w:sz w:val="24"/>
+          <w:szCs w:val="24"/>
+        </w:rPr>
       </w:r>
     </w:p>
     <w:p>
@@ -1798,7 +1795,11 @@
         </w:rPr>
       </w:pPr>
       <w:r>
-        <w:rPr/>
+        <w:rPr>
+          <w:rFonts w:eastAsia="Times New Roman" w:cs="Times New Roman" w:ascii="Times New Roman" w:hAnsi="Times New Roman"/>
+          <w:sz w:val="24"/>
+          <w:szCs w:val="24"/>
+        </w:rPr>
       </w:r>
     </w:p>
     <w:p>
@@ -1812,7 +1813,11 @@
         </w:rPr>
       </w:pPr>
       <w:r>
-        <w:rPr/>
+        <w:rPr>
+          <w:rFonts w:eastAsia="Times New Roman" w:cs="Times New Roman" w:ascii="Times New Roman" w:hAnsi="Times New Roman"/>
+          <w:sz w:val="24"/>
+          <w:szCs w:val="24"/>
+        </w:rPr>
       </w:r>
     </w:p>
     <w:p>
@@ -1826,7 +1831,11 @@
         </w:rPr>
       </w:pPr>
       <w:r>
-        <w:rPr/>
+        <w:rPr>
+          <w:rFonts w:eastAsia="Times New Roman" w:cs="Times New Roman" w:ascii="Times New Roman" w:hAnsi="Times New Roman"/>
+          <w:sz w:val="24"/>
+          <w:szCs w:val="24"/>
+        </w:rPr>
       </w:r>
     </w:p>
     <w:p>
@@ -1845,57 +1854,25 @@
           <w:sz w:val="24"/>
           <w:szCs w:val="24"/>
         </w:rPr>
-        <w:t xml:space="preserve">Outra classe importante que contemos na nossa aplicação é a classe MatrixCell </w:t>
-      </w:r>
-      <w:r>
-        <w:rPr>
-          <w:rFonts w:eastAsia="Times New Roman" w:cs="Times New Roman" w:ascii="Times New Roman" w:hAnsi="Times New Roman"/>
-          <w:sz w:val="24"/>
-          <w:szCs w:val="24"/>
-        </w:rPr>
-        <w:t>que contem os ponteiros de animais ou comidas na respetiva célula de jogo.</w:t>
-      </w:r>
-    </w:p>
-    <w:p>
-      <w:pPr>
-        <w:pStyle w:val="Normal"/>
-        <w:rPr>
-          <w:rFonts w:ascii="Times New Roman" w:hAnsi="Times New Roman" w:eastAsia="Times New Roman" w:cs="Times New Roman"/>
-          <w:sz w:val="24"/>
-          <w:szCs w:val="24"/>
-        </w:rPr>
-      </w:pPr>
-      <w:r>
-        <w:rPr>
-          <w:rFonts w:eastAsia="Times New Roman" w:cs="Times New Roman" w:ascii="Times New Roman" w:hAnsi="Times New Roman"/>
-          <w:sz w:val="24"/>
-          <w:szCs w:val="24"/>
-        </w:rPr>
-        <w:t xml:space="preserve">O objetivo </w:t>
-      </w:r>
-      <w:r>
-        <w:rPr>
-          <w:rFonts w:eastAsia="Times New Roman" w:cs="Times New Roman" w:ascii="Times New Roman" w:hAnsi="Times New Roman"/>
-          <w:sz w:val="24"/>
-          <w:szCs w:val="24"/>
-        </w:rPr>
-        <w:t>das listas de ponteiros</w:t>
-      </w:r>
-      <w:r>
-        <w:rPr>
-          <w:rFonts w:eastAsia="Times New Roman" w:cs="Times New Roman" w:ascii="Times New Roman" w:hAnsi="Times New Roman"/>
-          <w:sz w:val="24"/>
-          <w:szCs w:val="24"/>
-        </w:rPr>
-        <w:t xml:space="preserve"> de animais e comidas é  </w:t>
-      </w:r>
-      <w:r>
-        <w:rPr>
-          <w:rFonts w:eastAsia="Times New Roman" w:cs="Times New Roman" w:ascii="Times New Roman" w:hAnsi="Times New Roman"/>
-          <w:sz w:val="24"/>
-          <w:szCs w:val="24"/>
-        </w:rPr>
-        <w:t>sabermos em que posição de encontra o animal ou comida no tabuleiro. Sendo ponteiro facilita a alteração dos dados do mesmo, sendo que podemos ir diretamente mudar os valores destas entidades.</w:t>
+        <w:t>Outra classe importante que contemos na nossa aplicação é a classe MatrixCell que contem os ponteiros de animais ou comidas na respetiva célula de jogo.</w:t>
+      </w:r>
+    </w:p>
+    <w:p>
+      <w:pPr>
+        <w:pStyle w:val="Normal"/>
+        <w:rPr>
+          <w:rFonts w:ascii="Times New Roman" w:hAnsi="Times New Roman" w:eastAsia="Times New Roman" w:cs="Times New Roman"/>
+          <w:sz w:val="24"/>
+          <w:szCs w:val="24"/>
+        </w:rPr>
+      </w:pPr>
+      <w:r>
+        <w:rPr>
+          <w:rFonts w:eastAsia="Times New Roman" w:cs="Times New Roman" w:ascii="Times New Roman" w:hAnsi="Times New Roman"/>
+          <w:sz w:val="24"/>
+          <w:szCs w:val="24"/>
+        </w:rPr>
+        <w:t>O objetivo das listas de ponteiros de animais e comidas é  sabermos em que posição de encontra o animal ou comida no tabuleiro. Sendo ponteiro facilita a alteração dos dados do mesmo, sendo que podemos ir diretamente mudar os valores destas entidades.</w:t>
       </w:r>
     </w:p>
     <w:p>
@@ -1979,7 +1956,11 @@
         </w:rPr>
       </w:pPr>
       <w:r>
-        <w:rPr/>
+        <w:rPr>
+          <w:rFonts w:eastAsia="Times New Roman" w:cs="Times New Roman" w:ascii="Times New Roman" w:hAnsi="Times New Roman"/>
+          <w:sz w:val="24"/>
+          <w:szCs w:val="24"/>
+        </w:rPr>
         <w:drawing>
           <wp:anchor behindDoc="0" distT="0" distB="0" distL="0" distR="0" simplePos="0" locked="0" layoutInCell="0" allowOverlap="1" relativeHeight="7">
             <wp:simplePos x="0" y="0"/>
@@ -2134,29 +2115,314 @@
     <w:p>
       <w:pPr>
         <w:pStyle w:val="Normal"/>
-        <w:rPr/>
-      </w:pPr>
-      <w:r>
-        <w:rPr/>
-      </w:r>
-    </w:p>
-    <w:p>
-      <w:pPr>
-        <w:pStyle w:val="Normal"/>
-        <w:rPr>
-          <w:b/>
-          <w:b/>
-          <w:bCs/>
-          <w:color w:val="C9211E"/>
-        </w:rPr>
-      </w:pPr>
-      <w:r>
-        <w:rPr>
-          <w:b/>
-          <w:bCs/>
-          <w:color w:val="C9211E"/>
-        </w:rPr>
-        <w:t>falta falar da classe Animal, Comida e do SaveGame</w:t>
+        <w:rPr>
+          <w:rFonts w:ascii="Times New Roman" w:hAnsi="Times New Roman"/>
+          <w:sz w:val="24"/>
+          <w:szCs w:val="24"/>
+        </w:rPr>
+      </w:pPr>
+      <w:r>
+        <w:rPr>
+          <w:rFonts w:ascii="Times New Roman" w:hAnsi="Times New Roman"/>
+          <w:sz w:val="24"/>
+          <w:szCs w:val="24"/>
+        </w:rPr>
+      </w:r>
+    </w:p>
+    <w:p>
+      <w:pPr>
+        <w:pStyle w:val="Normal"/>
+        <w:rPr>
+          <w:rFonts w:ascii="Times New Roman" w:hAnsi="Times New Roman"/>
+          <w:color w:val="111111"/>
+          <w:sz w:val="24"/>
+          <w:szCs w:val="24"/>
+        </w:rPr>
+      </w:pPr>
+      <w:r>
+        <w:rPr>
+          <w:rFonts w:eastAsia="Calibri" w:cs="" w:ascii="Times New Roman" w:hAnsi="Times New Roman" w:cstheme="minorBidi" w:eastAsiaTheme="minorHAnsi"/>
+          <w:color w:val="111111"/>
+          <w:kern w:val="0"/>
+          <w:sz w:val="24"/>
+          <w:szCs w:val="24"/>
+          <w:lang w:val="pt-PT" w:eastAsia="en-US" w:bidi="ar-SA"/>
+        </w:rPr>
+        <w:t>Para a criação de cada animal foi necessário criar uma classe com funções e propriedades base para todas as que a fossem herdar.</w:t>
+      </w:r>
+    </w:p>
+    <w:p>
+      <w:pPr>
+        <w:pStyle w:val="Normal"/>
+        <w:rPr>
+          <w:rFonts w:ascii="Times New Roman" w:hAnsi="Times New Roman"/>
+          <w:color w:val="111111"/>
+          <w:sz w:val="24"/>
+          <w:szCs w:val="24"/>
+        </w:rPr>
+      </w:pPr>
+      <w:r>
+        <w:rPr>
+          <w:rFonts w:eastAsia="Calibri" w:cs="" w:ascii="Times New Roman" w:hAnsi="Times New Roman" w:cstheme="minorBidi" w:eastAsiaTheme="minorHAnsi"/>
+          <w:color w:val="111111"/>
+          <w:kern w:val="0"/>
+          <w:sz w:val="24"/>
+          <w:szCs w:val="24"/>
+          <w:lang w:val="pt-PT" w:eastAsia="en-US" w:bidi="ar-SA"/>
+        </w:rPr>
+        <w:t>Com isto surgiu a classe Animal, observe a seguinte imagem:</w:t>
+      </w:r>
+    </w:p>
+    <w:p>
+      <w:pPr>
+        <w:pStyle w:val="Normal"/>
+        <w:rPr>
+          <w:rFonts w:eastAsia="Calibri" w:cs="" w:cstheme="minorBidi" w:eastAsiaTheme="minorHAnsi"/>
+          <w:kern w:val="0"/>
+          <w:lang w:val="pt-PT" w:eastAsia="en-US" w:bidi="ar-SA"/>
+        </w:rPr>
+      </w:pPr>
+      <w:r>
+        <w:rPr>
+          <w:rFonts w:ascii="Times New Roman" w:hAnsi="Times New Roman"/>
+          <w:color w:val="111111"/>
+          <w:sz w:val="24"/>
+          <w:szCs w:val="24"/>
+        </w:rPr>
+      </w:r>
+    </w:p>
+    <w:p>
+      <w:pPr>
+        <w:pStyle w:val="Normal"/>
+        <w:rPr>
+          <w:rFonts w:eastAsia="Calibri" w:cs="" w:cstheme="minorBidi" w:eastAsiaTheme="minorHAnsi"/>
+          <w:kern w:val="0"/>
+          <w:lang w:val="pt-PT" w:eastAsia="en-US" w:bidi="ar-SA"/>
+        </w:rPr>
+      </w:pPr>
+      <w:r>
+        <w:rPr>
+          <w:rFonts w:ascii="Times New Roman" w:hAnsi="Times New Roman"/>
+          <w:color w:val="111111"/>
+          <w:sz w:val="24"/>
+          <w:szCs w:val="24"/>
+        </w:rPr>
+      </w:r>
+    </w:p>
+    <w:p>
+      <w:pPr>
+        <w:pStyle w:val="Normal"/>
+        <w:rPr>
+          <w:rFonts w:ascii="Times New Roman" w:hAnsi="Times New Roman"/>
+          <w:color w:val="111111"/>
+          <w:sz w:val="24"/>
+          <w:szCs w:val="24"/>
+        </w:rPr>
+      </w:pPr>
+      <w:r>
+        <w:drawing>
+          <wp:anchor behindDoc="0" distT="0" distB="0" distL="0" distR="0" simplePos="0" locked="0" layoutInCell="0" allowOverlap="1" relativeHeight="8">
+            <wp:simplePos x="0" y="0"/>
+            <wp:positionH relativeFrom="column">
+              <wp:align>center</wp:align>
+            </wp:positionH>
+            <wp:positionV relativeFrom="paragraph">
+              <wp:posOffset>635</wp:posOffset>
+            </wp:positionV>
+            <wp:extent cx="5731510" cy="3261995"/>
+            <wp:effectExtent l="0" t="0" r="0" b="0"/>
+            <wp:wrapSquare wrapText="largest"/>
+            <wp:docPr id="7" name="Image7" descr=""/>
+            <wp:cNvGraphicFramePr>
+              <a:graphicFrameLocks xmlns:a="http://schemas.openxmlformats.org/drawingml/2006/main" noChangeAspect="1"/>
+            </wp:cNvGraphicFramePr>
+            <a:graphic xmlns:a="http://schemas.openxmlformats.org/drawingml/2006/main">
+              <a:graphicData uri="http://schemas.openxmlformats.org/drawingml/2006/picture">
+                <pic:pic xmlns:pic="http://schemas.openxmlformats.org/drawingml/2006/picture">
+                  <pic:nvPicPr>
+                    <pic:cNvPr id="7" name="Image7" descr=""/>
+                    <pic:cNvPicPr>
+                      <a:picLocks noChangeAspect="1" noChangeArrowheads="1"/>
+                    </pic:cNvPicPr>
+                  </pic:nvPicPr>
+                  <pic:blipFill>
+                    <a:blip r:embed="rId8"/>
+                    <a:stretch>
+                      <a:fillRect/>
+                    </a:stretch>
+                  </pic:blipFill>
+                  <pic:spPr bwMode="auto">
+                    <a:xfrm>
+                      <a:off x="0" y="0"/>
+                      <a:ext cx="5731510" cy="3261995"/>
+                    </a:xfrm>
+                    <a:prstGeom prst="rect">
+                      <a:avLst/>
+                    </a:prstGeom>
+                  </pic:spPr>
+                </pic:pic>
+              </a:graphicData>
+            </a:graphic>
+          </wp:anchor>
+        </w:drawing>
+      </w:r>
+      <w:r>
+        <w:rPr>
+          <w:rFonts w:eastAsia="Calibri" w:cs="" w:ascii="Times New Roman" w:hAnsi="Times New Roman" w:cstheme="minorBidi" w:eastAsiaTheme="minorHAnsi"/>
+          <w:color w:val="111111"/>
+          <w:kern w:val="0"/>
+          <w:sz w:val="24"/>
+          <w:szCs w:val="24"/>
+          <w:lang w:val="pt-PT" w:eastAsia="en-US" w:bidi="ar-SA"/>
+        </w:rPr>
+        <w:t>Como podemos observar, esta classe tem propriedades como contadores de reprodução, identificadores, id do progenitor, posição, entre outras características.</w:t>
+      </w:r>
+    </w:p>
+    <w:p>
+      <w:pPr>
+        <w:pStyle w:val="Normal"/>
+        <w:rPr>
+          <w:rFonts w:ascii="Times New Roman" w:hAnsi="Times New Roman"/>
+          <w:color w:val="111111"/>
+          <w:sz w:val="24"/>
+          <w:szCs w:val="24"/>
+        </w:rPr>
+      </w:pPr>
+      <w:r>
+        <w:rPr>
+          <w:rFonts w:eastAsia="Calibri" w:cs="" w:ascii="Times New Roman" w:hAnsi="Times New Roman" w:cstheme="minorBidi" w:eastAsiaTheme="minorHAnsi"/>
+          <w:color w:val="111111"/>
+          <w:kern w:val="0"/>
+          <w:sz w:val="24"/>
+          <w:szCs w:val="24"/>
+          <w:lang w:val="pt-PT" w:eastAsia="en-US" w:bidi="ar-SA"/>
+        </w:rPr>
+        <w:t>Além disto, definimos funções base para serem reescritas pelas que a herdassem. Tentamos ter estas funções virtuais totalmente puras, mas sendo que estávamos a utilizar a classe Animal sem ponteiros em outras situações no código, acabamos por não refazer o necessário para que isto fosse possível. O id do animal é atribuído no construtor do respetivo animal, em que é gerado o novo id através da classe Entity, que é uma classe com a variável static id representando assim efetivamente um único identificador para cada animal ou comida.</w:t>
+      </w:r>
+    </w:p>
+    <w:p>
+      <w:pPr>
+        <w:pStyle w:val="Normal"/>
+        <w:rPr>
+          <w:rFonts w:eastAsia="Calibri" w:cs="" w:cstheme="minorBidi" w:eastAsiaTheme="minorHAnsi"/>
+          <w:kern w:val="0"/>
+          <w:lang w:val="pt-PT" w:eastAsia="en-US" w:bidi="ar-SA"/>
+        </w:rPr>
+      </w:pPr>
+      <w:r>
+        <w:rPr>
+          <w:rFonts w:ascii="Times New Roman" w:hAnsi="Times New Roman"/>
+          <w:color w:val="111111"/>
+          <w:sz w:val="24"/>
+          <w:szCs w:val="24"/>
+        </w:rPr>
+      </w:r>
+    </w:p>
+    <w:p>
+      <w:pPr>
+        <w:pStyle w:val="Normal"/>
+        <w:rPr>
+          <w:rFonts w:ascii="Times New Roman" w:hAnsi="Times New Roman"/>
+          <w:color w:val="111111"/>
+          <w:sz w:val="24"/>
+          <w:szCs w:val="24"/>
+        </w:rPr>
+      </w:pPr>
+      <w:r>
+        <w:rPr>
+          <w:rFonts w:eastAsia="Calibri" w:cs="" w:ascii="Times New Roman" w:hAnsi="Times New Roman" w:cstheme="minorBidi" w:eastAsiaTheme="minorHAnsi"/>
+          <w:color w:val="111111"/>
+          <w:kern w:val="0"/>
+          <w:sz w:val="24"/>
+          <w:szCs w:val="24"/>
+          <w:lang w:val="pt-PT" w:eastAsia="en-US" w:bidi="ar-SA"/>
+        </w:rPr>
+        <w:t>Para a criação de cada comida foi necessário a criação também de uma classe Food, contendo  várias propriedades utilizadas por todos os tipos de comida. Estas propriedades são o valor nutricional, toxicidade, duração de vida, entre outras.</w:t>
+      </w:r>
+    </w:p>
+    <w:p>
+      <w:pPr>
+        <w:pStyle w:val="Normal"/>
+        <w:rPr>
+          <w:rFonts w:ascii="Times New Roman" w:hAnsi="Times New Roman"/>
+          <w:color w:val="111111"/>
+          <w:sz w:val="24"/>
+          <w:szCs w:val="24"/>
+        </w:rPr>
+      </w:pPr>
+      <w:r>
+        <w:rPr>
+          <w:rFonts w:eastAsia="Calibri" w:cs="" w:ascii="Times New Roman" w:hAnsi="Times New Roman" w:cstheme="minorBidi" w:eastAsiaTheme="minorHAnsi"/>
+          <w:color w:val="111111"/>
+          <w:kern w:val="0"/>
+          <w:sz w:val="24"/>
+          <w:szCs w:val="24"/>
+          <w:lang w:val="pt-PT" w:eastAsia="en-US" w:bidi="ar-SA"/>
+        </w:rPr>
+        <w:t>Observe a classe Food na imagem que se segue:</w:t>
+      </w:r>
+    </w:p>
+    <w:p>
+      <w:pPr>
+        <w:pStyle w:val="Normal"/>
+        <w:rPr>
+          <w:rFonts w:eastAsia="Calibri" w:cs="" w:cstheme="minorBidi" w:eastAsiaTheme="minorHAnsi"/>
+          <w:kern w:val="0"/>
+          <w:lang w:val="pt-PT" w:eastAsia="en-US" w:bidi="ar-SA"/>
+        </w:rPr>
+      </w:pPr>
+      <w:r>
+        <w:rPr>
+          <w:rFonts w:ascii="Times New Roman" w:hAnsi="Times New Roman"/>
+          <w:color w:val="111111"/>
+          <w:sz w:val="24"/>
+          <w:szCs w:val="24"/>
+        </w:rPr>
+        <w:drawing>
+          <wp:anchor behindDoc="0" distT="0" distB="0" distL="0" distR="0" simplePos="0" locked="0" layoutInCell="0" allowOverlap="1" relativeHeight="9">
+            <wp:simplePos x="0" y="0"/>
+            <wp:positionH relativeFrom="column">
+              <wp:align>center</wp:align>
+            </wp:positionH>
+            <wp:positionV relativeFrom="paragraph">
+              <wp:posOffset>635</wp:posOffset>
+            </wp:positionV>
+            <wp:extent cx="5731510" cy="2174240"/>
+            <wp:effectExtent l="0" t="0" r="0" b="0"/>
+            <wp:wrapSquare wrapText="largest"/>
+            <wp:docPr id="8" name="Image8" descr=""/>
+            <wp:cNvGraphicFramePr>
+              <a:graphicFrameLocks xmlns:a="http://schemas.openxmlformats.org/drawingml/2006/main" noChangeAspect="1"/>
+            </wp:cNvGraphicFramePr>
+            <a:graphic xmlns:a="http://schemas.openxmlformats.org/drawingml/2006/main">
+              <a:graphicData uri="http://schemas.openxmlformats.org/drawingml/2006/picture">
+                <pic:pic xmlns:pic="http://schemas.openxmlformats.org/drawingml/2006/picture">
+                  <pic:nvPicPr>
+                    <pic:cNvPr id="8" name="Image8" descr=""/>
+                    <pic:cNvPicPr>
+                      <a:picLocks noChangeAspect="1" noChangeArrowheads="1"/>
+                    </pic:cNvPicPr>
+                  </pic:nvPicPr>
+                  <pic:blipFill>
+                    <a:blip r:embed="rId9"/>
+                    <a:stretch>
+                      <a:fillRect/>
+                    </a:stretch>
+                  </pic:blipFill>
+                  <pic:spPr bwMode="auto">
+                    <a:xfrm>
+                      <a:off x="0" y="0"/>
+                      <a:ext cx="5731510" cy="2174240"/>
+                    </a:xfrm>
+                    <a:prstGeom prst="rect">
+                      <a:avLst/>
+                    </a:prstGeom>
+                  </pic:spPr>
+                </pic:pic>
+              </a:graphicData>
+            </a:graphic>
+          </wp:anchor>
+        </w:drawing>
       </w:r>
       <w:r>
         <w:br w:type="page"/>
@@ -2237,37 +2503,7 @@
           <w:sz w:val="24"/>
           <w:szCs w:val="24"/>
         </w:rPr>
-        <w:t>A entidade por definir escolh</w:t>
-      </w:r>
-      <w:r>
-        <w:rPr>
-          <w:rFonts w:eastAsia="Times New Roman" w:cs="Times New Roman" w:ascii="Times New Roman" w:hAnsi="Times New Roman"/>
-          <w:b w:val="false"/>
-          <w:bCs w:val="false"/>
-          <w:sz w:val="24"/>
-          <w:szCs w:val="24"/>
-        </w:rPr>
-        <w:t>ida</w:t>
-      </w:r>
-      <w:r>
-        <w:rPr>
-          <w:rFonts w:eastAsia="Times New Roman" w:cs="Times New Roman" w:ascii="Times New Roman" w:hAnsi="Times New Roman"/>
-          <w:b w:val="false"/>
-          <w:bCs w:val="false"/>
-          <w:sz w:val="24"/>
-          <w:szCs w:val="24"/>
-        </w:rPr>
-        <w:t xml:space="preserve"> como animal mistério foi a raposa. Este animal</w:t>
-      </w:r>
-      <w:r>
-        <w:rPr>
-          <w:rFonts w:eastAsia="Times New Roman" w:cs="Times New Roman" w:ascii="Times New Roman" w:hAnsi="Times New Roman"/>
-          <w:b w:val="false"/>
-          <w:bCs w:val="false"/>
-          <w:sz w:val="24"/>
-          <w:szCs w:val="24"/>
-        </w:rPr>
-        <w:t xml:space="preserve"> tem as seguintes características:</w:t>
+        <w:t>A entidade por definir escolhida como animal mistério foi a raposa. Este animal tem as seguintes características:</w:t>
       </w:r>
     </w:p>
     <w:p>
@@ -2288,27 +2524,7 @@
           <w:sz w:val="24"/>
           <w:szCs w:val="24"/>
         </w:rPr>
-        <w:t xml:space="preserve">Visualiza alimentos do tipo </w:t>
-      </w:r>
-      <w:r>
-        <w:rPr>
-          <w:rFonts w:eastAsia="Times New Roman" w:cs="Times New Roman" w:ascii="Times New Roman" w:hAnsi="Times New Roman"/>
-          <w:b w:val="false"/>
-          <w:bCs w:val="false"/>
-          <w:sz w:val="24"/>
-          <w:szCs w:val="24"/>
-        </w:rPr>
-        <w:t>v</w:t>
-      </w:r>
-      <w:r>
-        <w:rPr>
-          <w:rFonts w:eastAsia="Times New Roman" w:cs="Times New Roman" w:ascii="Times New Roman" w:hAnsi="Times New Roman"/>
-          <w:b w:val="false"/>
-          <w:bCs w:val="false"/>
-          <w:sz w:val="24"/>
-          <w:szCs w:val="24"/>
-        </w:rPr>
-        <w:t>egetal que neste caso é o alimento mistério amora.</w:t>
+        <w:t>Visualiza alimentos do tipo vegetal que neste caso é o alimento mistério amora.</w:t>
       </w:r>
     </w:p>
     <w:p>
@@ -2350,17 +2566,7 @@
           <w:sz w:val="24"/>
           <w:szCs w:val="24"/>
         </w:rPr>
-        <w:t>A velocidade da raposa é de 3 posições sempre e em caso de encontrar outro animal, fica com medo e tenta fugir dele</w:t>
-      </w:r>
-      <w:r>
-        <w:rPr>
-          <w:rFonts w:eastAsia="Times New Roman" w:cs="Times New Roman" w:ascii="Times New Roman" w:hAnsi="Times New Roman"/>
-          <w:b w:val="false"/>
-          <w:bCs w:val="false"/>
-          <w:sz w:val="24"/>
-          <w:szCs w:val="24"/>
-        </w:rPr>
-        <w:t xml:space="preserve">. </w:t>
+        <w:t xml:space="preserve">A velocidade da raposa é de 3 posições sempre e em caso de encontrar outro animal, fica com medo e tenta fugir dele. </w:t>
       </w:r>
     </w:p>
     <w:p>
@@ -2381,17 +2587,7 @@
           <w:sz w:val="24"/>
           <w:szCs w:val="24"/>
         </w:rPr>
-        <w:t xml:space="preserve">A </w:t>
-      </w:r>
-      <w:r>
-        <w:rPr>
-          <w:rFonts w:eastAsia="Times New Roman" w:cs="Times New Roman" w:ascii="Times New Roman" w:hAnsi="Times New Roman"/>
-          <w:b w:val="false"/>
-          <w:bCs w:val="false"/>
-          <w:sz w:val="24"/>
-          <w:szCs w:val="24"/>
-        </w:rPr>
-        <w:t>cada instância é acrescentada um valor de fome, a não ser que a raposa coma uma amora, redefinindo o valor de fome para zero.</w:t>
+        <w:t>A cada instância é acrescentada um valor de fome, a não ser que a raposa coma uma amora, redefinindo o valor de fome para zero.</w:t>
       </w:r>
     </w:p>
     <w:p>
@@ -2426,7 +2622,11 @@
         </w:rPr>
       </w:pPr>
       <w:r>
-        <w:rPr/>
+        <w:rPr>
+          <w:rFonts w:eastAsia="Times New Roman" w:cs="Times New Roman" w:ascii="Times New Roman" w:hAnsi="Times New Roman"/>
+          <w:sz w:val="24"/>
+          <w:szCs w:val="24"/>
+        </w:rPr>
       </w:r>
     </w:p>
     <w:p>
@@ -2498,16 +2698,15 @@
       <w:pPr>
         <w:pStyle w:val="Normal"/>
         <w:rPr>
-          <w:rFonts w:ascii="Times New Roman" w:hAnsi="Times New Roman" w:eastAsia="Times New Roman" w:cs="Times New Roman"/>
-        </w:rPr>
-      </w:pPr>
-      <w:r>
-        <w:rPr>
-          <w:b w:val="false"/>
-          <w:bCs w:val="false"/>
-          <w:sz w:val="24"/>
-          <w:szCs w:val="24"/>
-        </w:rPr>
+          <w:b w:val="false"/>
+          <w:b w:val="false"/>
+          <w:bCs w:val="false"/>
+          <w:sz w:val="24"/>
+          <w:szCs w:val="24"/>
+        </w:rPr>
+      </w:pPr>
+      <w:r>
+        <w:rPr/>
       </w:r>
     </w:p>
     <w:p>
@@ -2529,31 +2728,45 @@
           <w:sz w:val="28"/>
           <w:szCs w:val="28"/>
         </w:rPr>
-        <w:t>Bolsa marsupial do Canguru</w:t>
-      </w:r>
-    </w:p>
-    <w:p>
-      <w:pPr>
-        <w:pStyle w:val="Normal"/>
-        <w:rPr>
-          <w:b/>
-          <w:b/>
-          <w:bCs/>
-          <w:color w:val="C9211E"/>
-          <w:sz w:val="28"/>
-          <w:szCs w:val="28"/>
-        </w:rPr>
-      </w:pPr>
-      <w:r>
-        <w:rPr>
-          <w:rFonts w:eastAsia="Times New Roman" w:cs="Times New Roman" w:ascii="Times New Roman" w:hAnsi="Times New Roman"/>
-          <w:b/>
-          <w:bCs/>
-          <w:color w:val="C9211E"/>
-          <w:sz w:val="28"/>
-          <w:szCs w:val="28"/>
-        </w:rPr>
-        <w:t>por falar</w:t>
+        <w:t>Matriz bidimensional de ponteiros</w:t>
+      </w:r>
+    </w:p>
+    <w:p>
+      <w:pPr>
+        <w:pStyle w:val="Normal"/>
+        <w:rPr>
+          <w:rFonts w:ascii="Times New Roman" w:hAnsi="Times New Roman" w:eastAsia="Times New Roman" w:cs="Times New Roman"/>
+          <w:b w:val="false"/>
+          <w:b w:val="false"/>
+          <w:bCs w:val="false"/>
+          <w:color w:val="000000"/>
+          <w:sz w:val="24"/>
+          <w:szCs w:val="24"/>
+        </w:rPr>
+      </w:pPr>
+      <w:r>
+        <w:rPr>
+          <w:rFonts w:eastAsia="Times New Roman" w:cs="Times New Roman" w:ascii="Times New Roman" w:hAnsi="Times New Roman"/>
+          <w:b w:val="false"/>
+          <w:bCs w:val="false"/>
+          <w:color w:val="000000"/>
+          <w:sz w:val="24"/>
+          <w:szCs w:val="24"/>
+        </w:rPr>
+        <w:t>De forma a apresentar todos os animais na matriz, decidimos que a estrutura do jogo seria uma matriz bidimensional de MatrixCells, em que cada c</w:t>
+      </w:r>
+      <w:r>
+        <w:rPr>
+          <w:rFonts w:eastAsia="Times New Roman" w:cs="Times New Roman" w:ascii="Times New Roman" w:hAnsi="Times New Roman"/>
+          <w:b w:val="false"/>
+          <w:bCs w:val="false"/>
+          <w:color w:val="000000"/>
+          <w:kern w:val="0"/>
+          <w:sz w:val="24"/>
+          <w:szCs w:val="24"/>
+          <w:lang w:val="pt-PT" w:eastAsia="en-US" w:bidi="ar-SA"/>
+        </w:rPr>
+        <w:t>élula tem uma lista de ponteiros para animais e outra para comidas. Sabemos que apenas é permitido 1 comida por cada célula e o programa neste momento tem as validações necessárias para esta situação. Apenas é uma lista porque achamos o projeto bastante interessante e que seria mais engraçado permitir no futuro este tipo de acontecimento. Sendo que cada célula é uma lista de ponteiros, o movimento dos animais na reserva é efetuado através da remoção do ponteiro de uma dada posição e a adição deste ponteiro noutra célula.</w:t>
       </w:r>
     </w:p>
     <w:p>
@@ -2575,31 +2788,119 @@
           <w:sz w:val="28"/>
           <w:szCs w:val="28"/>
         </w:rPr>
-        <w:t>Matriz bidimensional de ponteiros</w:t>
-      </w:r>
-    </w:p>
-    <w:p>
-      <w:pPr>
-        <w:pStyle w:val="Normal"/>
-        <w:rPr>
-          <w:b/>
-          <w:b/>
-          <w:bCs/>
-          <w:color w:val="C9211E"/>
+        <w:t>Bolsa marsupial do Canguru</w:t>
+      </w:r>
+    </w:p>
+    <w:p>
+      <w:pPr>
+        <w:pStyle w:val="Normal"/>
+        <w:rPr>
+          <w:b w:val="false"/>
+          <w:b w:val="false"/>
+          <w:bCs w:val="false"/>
+          <w:color w:val="000000"/>
+          <w:sz w:val="24"/>
+          <w:szCs w:val="24"/>
+        </w:rPr>
+      </w:pPr>
+      <w:r>
+        <w:rPr>
+          <w:rFonts w:eastAsia="Times New Roman" w:cs="Times New Roman" w:ascii="Times New Roman" w:hAnsi="Times New Roman"/>
+          <w:b w:val="false"/>
+          <w:bCs w:val="false"/>
+          <w:color w:val="000000"/>
+          <w:kern w:val="0"/>
+          <w:sz w:val="24"/>
+          <w:szCs w:val="24"/>
+          <w:lang w:val="pt-PT" w:eastAsia="en-US" w:bidi="ar-SA"/>
+        </w:rPr>
+        <w:t>Para a implementação da bolsa marsupial do canguru,</w:t>
+      </w:r>
+      <w:r>
+        <w:rPr>
+          <w:rFonts w:eastAsia="Times New Roman" w:cs="Times New Roman" w:ascii="Times New Roman" w:hAnsi="Times New Roman"/>
+          <w:b w:val="false"/>
+          <w:bCs w:val="false"/>
+          <w:color w:val="000000"/>
+          <w:kern w:val="0"/>
+          <w:sz w:val="24"/>
+          <w:szCs w:val="24"/>
+          <w:lang w:val="pt-PT" w:eastAsia="en-US" w:bidi="ar-SA"/>
+        </w:rPr>
+        <w:t xml:space="preserve"> tendo em conta que o animal enquanto se encontra dentro da bolsa do progenitor não é visível na matriz, este é removido apenas da matriz, ou seja o seu ponteiro é apagado e desta forma não é visível para os outros animais. O controlo das iterações em que este pode ficar dentro da bolsa é feito através da propriedade </w:t>
+      </w:r>
+      <w:r>
+        <w:rPr>
+          <w:rFonts w:eastAsia="Times New Roman" w:cs="Times New Roman" w:ascii="Times New Roman" w:hAnsi="Times New Roman"/>
+          <w:b w:val="false"/>
+          <w:bCs w:val="false"/>
+          <w:i/>
+          <w:iCs/>
+          <w:color w:val="000000"/>
+          <w:kern w:val="0"/>
+          <w:sz w:val="24"/>
+          <w:szCs w:val="24"/>
+          <w:lang w:val="pt-PT" w:eastAsia="en-US" w:bidi="ar-SA"/>
+        </w:rPr>
+        <w:t>onMarsupial</w:t>
+      </w:r>
+      <w:r>
+        <w:rPr>
+          <w:rFonts w:eastAsia="Times New Roman" w:cs="Times New Roman" w:ascii="Times New Roman" w:hAnsi="Times New Roman"/>
+          <w:b w:val="false"/>
+          <w:bCs w:val="false"/>
+          <w:i w:val="false"/>
+          <w:color w:val="000000"/>
+          <w:kern w:val="0"/>
+          <w:sz w:val="24"/>
+          <w:szCs w:val="24"/>
+          <w:lang w:val="pt-PT" w:eastAsia="en-US" w:bidi="ar-SA"/>
+        </w:rPr>
+        <w:t xml:space="preserve"> e </w:t>
+      </w:r>
+      <w:r>
+        <w:rPr>
+          <w:rFonts w:eastAsia="Times New Roman" w:cs="Times New Roman" w:ascii="Times New Roman" w:hAnsi="Times New Roman"/>
+          <w:b w:val="false"/>
+          <w:bCs w:val="false"/>
+          <w:i/>
+          <w:iCs/>
+          <w:color w:val="000000"/>
+          <w:kern w:val="0"/>
+          <w:sz w:val="24"/>
+          <w:szCs w:val="24"/>
+          <w:lang w:val="pt-PT" w:eastAsia="en-US" w:bidi="ar-SA"/>
+        </w:rPr>
+        <w:t>onMarsupialInstants</w:t>
+      </w:r>
+      <w:r>
+        <w:rPr>
+          <w:rFonts w:eastAsia="Times New Roman" w:cs="Times New Roman" w:ascii="Times New Roman" w:hAnsi="Times New Roman"/>
+          <w:b w:val="false"/>
+          <w:bCs w:val="false"/>
+          <w:i w:val="false"/>
+          <w:color w:val="000000"/>
+          <w:kern w:val="0"/>
+          <w:sz w:val="24"/>
+          <w:szCs w:val="24"/>
+          <w:lang w:val="pt-PT" w:eastAsia="en-US" w:bidi="ar-SA"/>
+        </w:rPr>
+        <w:t>, controlando assim os limites em que este pode ficar escondido.</w:t>
+      </w:r>
+    </w:p>
+    <w:p>
+      <w:pPr>
+        <w:pStyle w:val="Normal"/>
+        <w:rPr>
+          <w:b w:val="false"/>
+          <w:b w:val="false"/>
+          <w:bCs w:val="false"/>
           <w:sz w:val="28"/>
           <w:szCs w:val="28"/>
         </w:rPr>
       </w:pPr>
       <w:r>
-        <w:rPr>
-          <w:rFonts w:eastAsia="Times New Roman" w:cs="Times New Roman" w:ascii="Times New Roman" w:hAnsi="Times New Roman"/>
-          <w:b/>
-          <w:bCs/>
-          <w:color w:val="C9211E"/>
-          <w:sz w:val="28"/>
-          <w:szCs w:val="28"/>
-        </w:rPr>
-        <w:t>por falar</w:t>
+        <w:rPr/>
       </w:r>
     </w:p>
     <w:p>
@@ -2628,24 +2929,59 @@
       <w:pPr>
         <w:pStyle w:val="Normal"/>
         <w:rPr>
-          <w:b/>
-          <w:b/>
-          <w:bCs/>
-          <w:color w:val="C9211E"/>
-          <w:sz w:val="28"/>
-          <w:szCs w:val="28"/>
-        </w:rPr>
-      </w:pPr>
-      <w:r>
-        <w:rPr>
-          <w:rFonts w:eastAsia="Times New Roman" w:cs="Times New Roman" w:ascii="Times New Roman" w:hAnsi="Times New Roman"/>
-          <w:b/>
-          <w:bCs/>
-          <w:color w:val="C9211E"/>
-          <w:sz w:val="28"/>
-          <w:szCs w:val="28"/>
-        </w:rPr>
-        <w:t>por falar</w:t>
+          <w:b w:val="false"/>
+          <w:b w:val="false"/>
+          <w:bCs w:val="false"/>
+          <w:color w:val="000000"/>
+          <w:sz w:val="24"/>
+          <w:szCs w:val="24"/>
+        </w:rPr>
+      </w:pPr>
+      <w:r>
+        <w:rPr>
+          <w:rFonts w:eastAsia="Times New Roman" w:cs="Times New Roman" w:ascii="Times New Roman" w:hAnsi="Times New Roman"/>
+          <w:b w:val="false"/>
+          <w:bCs w:val="false"/>
+          <w:color w:val="000000"/>
+          <w:sz w:val="24"/>
+          <w:szCs w:val="24"/>
+        </w:rPr>
+        <w:t>O comando slide foi implementado sendo possível a visualizaç</w:t>
+      </w:r>
+      <w:r>
+        <w:rPr>
+          <w:rFonts w:eastAsia="Times New Roman" w:cs="Times New Roman" w:ascii="Times New Roman" w:hAnsi="Times New Roman"/>
+          <w:b w:val="false"/>
+          <w:bCs w:val="false"/>
+          <w:color w:val="000000"/>
+          <w:kern w:val="0"/>
+          <w:sz w:val="24"/>
+          <w:szCs w:val="24"/>
+          <w:lang w:val="pt-PT" w:eastAsia="en-US" w:bidi="ar-SA"/>
+        </w:rPr>
+        <w:t>ão de 80% da reserva do jogo, isto significa que podemos andar para cima, lado, baixo na  reserva. A área não visível é apresentada com cardinais(#), dando a perceção que não estamos a ver o que está a acontecer durante o jogo naquela dada área.</w:t>
+      </w:r>
+    </w:p>
+    <w:p>
+      <w:pPr>
+        <w:pStyle w:val="Normal"/>
+        <w:rPr>
+          <w:b w:val="false"/>
+          <w:b w:val="false"/>
+          <w:bCs w:val="false"/>
+          <w:color w:val="000000"/>
+          <w:sz w:val="24"/>
+          <w:szCs w:val="24"/>
+        </w:rPr>
+      </w:pPr>
+      <w:r>
+        <w:rPr>
+          <w:b w:val="false"/>
+          <w:bCs w:val="false"/>
+          <w:color w:val="000000"/>
+          <w:sz w:val="24"/>
+          <w:szCs w:val="24"/>
+        </w:rPr>
       </w:r>
     </w:p>
     <w:p>
@@ -2667,51 +3003,52 @@
           <w:sz w:val="28"/>
           <w:szCs w:val="28"/>
         </w:rPr>
-        <w:t xml:space="preserve">Biblioteca </w:t>
-      </w:r>
-      <w:r>
-        <w:rPr>
-          <w:rFonts w:eastAsia="Times New Roman" w:cs="Times New Roman" w:ascii="Times New Roman" w:hAnsi="Times New Roman"/>
-          <w:b/>
-          <w:bCs/>
-          <w:sz w:val="28"/>
-          <w:szCs w:val="28"/>
-        </w:rPr>
-        <w:t xml:space="preserve"> </w:t>
-      </w:r>
-      <w:r>
-        <w:rPr>
-          <w:rFonts w:eastAsia="Times New Roman" w:cs="Times New Roman" w:ascii="Times New Roman" w:hAnsi="Times New Roman"/>
-          <w:b/>
-          <w:bCs/>
-          <w:sz w:val="28"/>
-          <w:szCs w:val="28"/>
-        </w:rPr>
-        <w:t>ncurses</w:t>
-      </w:r>
-    </w:p>
-    <w:p>
-      <w:pPr>
-        <w:pStyle w:val="Normal"/>
-        <w:rPr>
-          <w:b/>
-          <w:b/>
-          <w:bCs/>
-          <w:color w:val="C9211E"/>
-          <w:sz w:val="28"/>
-          <w:szCs w:val="28"/>
-        </w:rPr>
-      </w:pPr>
-      <w:r>
-        <w:rPr>
-          <w:rFonts w:eastAsia="Times New Roman" w:cs="Times New Roman" w:ascii="Times New Roman" w:hAnsi="Times New Roman"/>
-          <w:b/>
-          <w:bCs/>
-          <w:color w:val="C9211E"/>
-          <w:sz w:val="28"/>
-          <w:szCs w:val="28"/>
-        </w:rPr>
-        <w:t>por falar</w:t>
+        <w:t>Biblioteca  ncurses</w:t>
+      </w:r>
+    </w:p>
+    <w:p>
+      <w:pPr>
+        <w:pStyle w:val="Normal"/>
+        <w:rPr>
+          <w:b w:val="false"/>
+          <w:b w:val="false"/>
+          <w:bCs w:val="false"/>
+          <w:color w:val="000000"/>
+          <w:sz w:val="24"/>
+          <w:szCs w:val="24"/>
+        </w:rPr>
+      </w:pPr>
+      <w:r>
+        <w:rPr>
+          <w:rFonts w:eastAsia="Times New Roman" w:cs="Times New Roman" w:ascii="Times New Roman" w:hAnsi="Times New Roman"/>
+          <w:b w:val="false"/>
+          <w:bCs w:val="false"/>
+          <w:color w:val="000000"/>
+          <w:kern w:val="0"/>
+          <w:sz w:val="24"/>
+          <w:szCs w:val="24"/>
+          <w:lang w:val="pt-PT" w:eastAsia="en-US" w:bidi="ar-SA"/>
+        </w:rPr>
+        <w:t>Uma das decisões que tivemos de tomar durante o desenvolvimento deste projeto acabou por ser não utilizar a biblioteca ncurses. Dado que já tínhamos bastante código implementado na primeira meta, decidimos não utilizar a biblioteca sendo que iria ser necessário refazer muito código associado a apresentação das respostas aos comandos e interfaces visuais no projeto.</w:t>
+      </w:r>
+    </w:p>
+    <w:p>
+      <w:pPr>
+        <w:pStyle w:val="Normal"/>
+        <w:rPr>
+          <w:rFonts w:ascii="Times New Roman" w:hAnsi="Times New Roman" w:eastAsia="Times New Roman" w:cs="Times New Roman"/>
+          <w:kern w:val="0"/>
+          <w:lang w:val="pt-PT" w:eastAsia="en-US" w:bidi="ar-SA"/>
+        </w:rPr>
+      </w:pPr>
+      <w:r>
+        <w:rPr>
+          <w:b w:val="false"/>
+          <w:bCs w:val="false"/>
+          <w:color w:val="000000"/>
+          <w:sz w:val="24"/>
+          <w:szCs w:val="24"/>
+        </w:rPr>
       </w:r>
       <w:r>
         <w:br w:type="page"/>
@@ -2753,76 +3090,31 @@
         </w:rPr>
       </w:pPr>
       <w:r>
-        <w:rPr/>
-      </w:r>
-    </w:p>
-    <w:p>
-      <w:pPr>
-        <w:pStyle w:val="Normal"/>
-        <w:ind w:firstLine="708"/>
-        <w:rPr>
-          <w:rFonts w:ascii="Times New Roman" w:hAnsi="Times New Roman" w:eastAsia="Times New Roman" w:cs="Times New Roman"/>
-          <w:sz w:val="24"/>
-          <w:szCs w:val="24"/>
-        </w:rPr>
-      </w:pPr>
-      <w:r>
-        <w:rPr>
-          <w:rFonts w:eastAsia="Times New Roman" w:cs="Times New Roman" w:ascii="Times New Roman" w:hAnsi="Times New Roman"/>
-          <w:b w:val="false"/>
-          <w:bCs w:val="false"/>
-          <w:sz w:val="24"/>
-          <w:szCs w:val="24"/>
-        </w:rPr>
-        <w:t xml:space="preserve">- Como é feito o handle dos comandos </w:t>
-      </w:r>
-      <w:r>
-        <w:rPr>
-          <w:rFonts w:eastAsia="Times New Roman" w:cs="Times New Roman" w:ascii="Times New Roman" w:hAnsi="Times New Roman"/>
-          <w:b w:val="false"/>
-          <w:bCs w:val="false"/>
-          <w:sz w:val="24"/>
-          <w:szCs w:val="24"/>
-        </w:rPr>
-        <w:t>( base Command.h)</w:t>
-      </w:r>
-    </w:p>
-    <w:p>
-      <w:pPr>
-        <w:pStyle w:val="Normal"/>
-        <w:ind w:firstLine="708"/>
-        <w:rPr>
-          <w:rFonts w:ascii="Times New Roman" w:hAnsi="Times New Roman" w:eastAsia="Times New Roman" w:cs="Times New Roman"/>
-          <w:sz w:val="24"/>
-          <w:szCs w:val="24"/>
-        </w:rPr>
-      </w:pPr>
-      <w:r>
-        <w:rPr>
-          <w:rFonts w:eastAsia="Times New Roman" w:cs="Times New Roman" w:ascii="Times New Roman" w:hAnsi="Times New Roman"/>
-          <w:b w:val="false"/>
-          <w:bCs w:val="false"/>
-          <w:sz w:val="24"/>
-          <w:szCs w:val="24"/>
-        </w:rPr>
-        <w:t>- implementação de cada um extendendo o Command.h</w:t>
-      </w:r>
-    </w:p>
-    <w:p>
-      <w:pPr>
-        <w:pStyle w:val="Normal"/>
-        <w:ind w:firstLine="708"/>
-        <w:rPr>
-          <w:rFonts w:ascii="Times New Roman" w:hAnsi="Times New Roman" w:eastAsia="Times New Roman" w:cs="Times New Roman"/>
-          <w:sz w:val="24"/>
-          <w:szCs w:val="24"/>
-        </w:rPr>
-      </w:pPr>
-      <w:r>
-        <w:rPr/>
-      </w:r>
-      <w:r>
-        <w:br w:type="page"/>
+        <w:rPr>
+          <w:rFonts w:eastAsia="Times New Roman" w:cs="Times New Roman" w:ascii="Times New Roman" w:hAnsi="Times New Roman"/>
+          <w:sz w:val="24"/>
+          <w:szCs w:val="24"/>
+        </w:rPr>
+        <w:tab/>
+      </w:r>
+      <w:r>
+        <w:rPr>
+          <w:rFonts w:eastAsia="Times New Roman" w:cs="Times New Roman" w:ascii="Times New Roman" w:hAnsi="Times New Roman"/>
+          <w:sz w:val="24"/>
+          <w:szCs w:val="24"/>
+        </w:rPr>
+        <w:t>Na primeira meta, tinhamos todos os comandos no mesmo ficheiro cpp, entretanto decidimos utilizar o Factory pattern, e temos a criaç</w:t>
+      </w:r>
+      <w:r>
+        <w:rPr>
+          <w:rFonts w:eastAsia="Times New Roman" w:cs="Times New Roman" w:ascii="Times New Roman" w:hAnsi="Times New Roman"/>
+          <w:color w:val="auto"/>
+          <w:kern w:val="0"/>
+          <w:sz w:val="24"/>
+          <w:szCs w:val="24"/>
+          <w:lang w:val="pt-PT" w:eastAsia="en-US" w:bidi="ar-SA"/>
+        </w:rPr>
+        <w:t>ão de cada comando especifico a sua implementação. Isto acabou por tornar o código mais organizado e estruturado.</w:t>
       </w:r>
     </w:p>
     <w:p>
@@ -2840,12 +3132,34 @@
       <w:r>
         <w:rPr>
           <w:rFonts w:eastAsia="Times New Roman" w:cs="Times New Roman" w:ascii="Times New Roman" w:hAnsi="Times New Roman"/>
+          <w:color w:val="auto"/>
+          <w:kern w:val="0"/>
+          <w:sz w:val="24"/>
+          <w:szCs w:val="24"/>
+          <w:lang w:val="pt-PT" w:eastAsia="en-US" w:bidi="ar-SA"/>
+        </w:rPr>
+        <w:tab/>
+        <w:t>A invocação dos comandos é feito na classe Command, sendo esta a classe responsável por validar os argumentos e alguns parâmetros essenciais para a invocação da classe desejada. A função execute, trata de saber qual o comando a ser executado, passando assim os dados importantes para o comando.</w:t>
+      </w:r>
+    </w:p>
+    <w:p>
+      <w:pPr>
+        <w:pStyle w:val="Normal"/>
+        <w:rPr>
+          <w:rFonts w:ascii="Times New Roman" w:hAnsi="Times New Roman" w:eastAsia="Times New Roman" w:cs="Times New Roman"/>
+          <w:b/>
           <w:b/>
           <w:bCs/>
           <w:sz w:val="36"/>
           <w:szCs w:val="36"/>
         </w:rPr>
-        <w:t>Testes aplicados durante o desenvolvimento</w:t>
+      </w:pPr>
+      <w:r>
+        <w:rPr>
+          <w:rFonts w:eastAsia="Times New Roman" w:cs="Times New Roman" w:ascii="Times New Roman" w:hAnsi="Times New Roman"/>
+          <w:sz w:val="24"/>
+          <w:szCs w:val="24"/>
+        </w:rPr>
       </w:r>
     </w:p>
     <w:p>
@@ -2861,56 +3175,15 @@
         </w:rPr>
       </w:pPr>
       <w:r>
-        <w:rPr/>
-      </w:r>
-    </w:p>
-    <w:p>
-      <w:pPr>
-        <w:pStyle w:val="Normal"/>
-        <w:rPr>
-          <w:b/>
-          <w:b/>
-          <w:bCs/>
-          <w:color w:val="C9211E"/>
-          <w:sz w:val="24"/>
-          <w:szCs w:val="24"/>
-        </w:rPr>
-      </w:pPr>
-      <w:r>
-        <w:rPr>
-          <w:rFonts w:eastAsia="Times New Roman" w:cs="Times New Roman" w:ascii="Times New Roman" w:hAnsi="Times New Roman"/>
-          <w:b/>
-          <w:bCs/>
-          <w:color w:val="C9211E"/>
-          <w:sz w:val="24"/>
-          <w:szCs w:val="24"/>
-        </w:rPr>
-        <w:t>por falar e como fazemos os testes</w:t>
-      </w:r>
-    </w:p>
-    <w:p>
-      <w:pPr>
-        <w:pStyle w:val="Normal"/>
-        <w:rPr>
-          <w:b/>
-          <w:b/>
-          <w:bCs/>
-          <w:color w:val="C9211E"/>
-          <w:sz w:val="24"/>
-          <w:szCs w:val="24"/>
-        </w:rPr>
-      </w:pPr>
-      <w:r>
-        <w:rPr>
-          <w:b/>
-          <w:bCs/>
-          <w:color w:val="C9211E"/>
-          <w:sz w:val="24"/>
-          <w:szCs w:val="24"/>
-        </w:rPr>
-      </w:r>
-      <w:r>
-        <w:br w:type="page"/>
+        <w:rPr>
+          <w:rFonts w:eastAsia="Times New Roman" w:cs="Times New Roman" w:ascii="Times New Roman" w:hAnsi="Times New Roman"/>
+          <w:color w:val="auto"/>
+          <w:kern w:val="0"/>
+          <w:sz w:val="24"/>
+          <w:szCs w:val="24"/>
+          <w:lang w:val="pt-PT" w:eastAsia="en-US" w:bidi="ar-SA"/>
+        </w:rPr>
+        <w:t>Observe a função execute na imagem seguinte:</w:t>
       </w:r>
     </w:p>
     <w:p>
@@ -2928,12 +3201,80 @@
       <w:r>
         <w:rPr>
           <w:rFonts w:eastAsia="Times New Roman" w:cs="Times New Roman" w:ascii="Times New Roman" w:hAnsi="Times New Roman"/>
+          <w:sz w:val="24"/>
+          <w:szCs w:val="24"/>
+        </w:rPr>
+      </w:r>
+    </w:p>
+    <w:p>
+      <w:pPr>
+        <w:pStyle w:val="Normal"/>
+        <w:rPr>
+          <w:rFonts w:ascii="Times New Roman" w:hAnsi="Times New Roman" w:eastAsia="Times New Roman" w:cs="Times New Roman"/>
+          <w:b/>
           <w:b/>
           <w:bCs/>
           <w:sz w:val="36"/>
           <w:szCs w:val="36"/>
         </w:rPr>
-        <w:t>Lista de requisitos implementados</w:t>
+      </w:pPr>
+      <w:r>
+        <w:drawing>
+          <wp:anchor behindDoc="0" distT="0" distB="0" distL="0" distR="0" simplePos="0" locked="0" layoutInCell="0" allowOverlap="1" relativeHeight="10">
+            <wp:simplePos x="0" y="0"/>
+            <wp:positionH relativeFrom="column">
+              <wp:align>center</wp:align>
+            </wp:positionH>
+            <wp:positionV relativeFrom="paragraph">
+              <wp:posOffset>635</wp:posOffset>
+            </wp:positionV>
+            <wp:extent cx="5731510" cy="2679700"/>
+            <wp:effectExtent l="0" t="0" r="0" b="0"/>
+            <wp:wrapSquare wrapText="largest"/>
+            <wp:docPr id="9" name="Image9" descr=""/>
+            <wp:cNvGraphicFramePr>
+              <a:graphicFrameLocks xmlns:a="http://schemas.openxmlformats.org/drawingml/2006/main" noChangeAspect="1"/>
+            </wp:cNvGraphicFramePr>
+            <a:graphic xmlns:a="http://schemas.openxmlformats.org/drawingml/2006/main">
+              <a:graphicData uri="http://schemas.openxmlformats.org/drawingml/2006/picture">
+                <pic:pic xmlns:pic="http://schemas.openxmlformats.org/drawingml/2006/picture">
+                  <pic:nvPicPr>
+                    <pic:cNvPr id="9" name="Image9" descr=""/>
+                    <pic:cNvPicPr>
+                      <a:picLocks noChangeAspect="1" noChangeArrowheads="1"/>
+                    </pic:cNvPicPr>
+                  </pic:nvPicPr>
+                  <pic:blipFill>
+                    <a:blip r:embed="rId10"/>
+                    <a:stretch>
+                      <a:fillRect/>
+                    </a:stretch>
+                  </pic:blipFill>
+                  <pic:spPr bwMode="auto">
+                    <a:xfrm>
+                      <a:off x="0" y="0"/>
+                      <a:ext cx="5731510" cy="2679700"/>
+                    </a:xfrm>
+                    <a:prstGeom prst="rect">
+                      <a:avLst/>
+                    </a:prstGeom>
+                  </pic:spPr>
+                </pic:pic>
+              </a:graphicData>
+            </a:graphic>
+          </wp:anchor>
+        </w:drawing>
+      </w:r>
+      <w:r>
+        <w:rPr>
+          <w:rFonts w:eastAsia="Times New Roman" w:cs="Times New Roman" w:ascii="Times New Roman" w:hAnsi="Times New Roman"/>
+          <w:color w:val="auto"/>
+          <w:kern w:val="0"/>
+          <w:sz w:val="24"/>
+          <w:szCs w:val="24"/>
+          <w:lang w:val="pt-PT" w:eastAsia="en-US" w:bidi="ar-SA"/>
+        </w:rPr>
+        <w:t>Como podemos observar neste excerto de código, cada comando é invocado se este existir uma lista de comandos permitidos.</w:t>
       </w:r>
     </w:p>
     <w:p>
@@ -2949,10 +3290,15 @@
         </w:rPr>
       </w:pPr>
       <w:r>
-        <w:rPr/>
-      </w:r>
-      <w:r>
-        <w:br w:type="page"/>
+        <w:rPr>
+          <w:rFonts w:eastAsia="Times New Roman" w:cs="Times New Roman" w:ascii="Times New Roman" w:hAnsi="Times New Roman"/>
+          <w:color w:val="auto"/>
+          <w:kern w:val="0"/>
+          <w:sz w:val="24"/>
+          <w:szCs w:val="24"/>
+          <w:lang w:val="pt-PT" w:eastAsia="en-US" w:bidi="ar-SA"/>
+        </w:rPr>
+        <w:t>Cada comando especifico estende da classe DefaultCommand, que contem algumas funções necessárias a serem implementadas.</w:t>
       </w:r>
     </w:p>
     <w:p>
@@ -2970,12 +3316,29 @@
       <w:r>
         <w:rPr>
           <w:rFonts w:eastAsia="Times New Roman" w:cs="Times New Roman" w:ascii="Times New Roman" w:hAnsi="Times New Roman"/>
+          <w:sz w:val="24"/>
+          <w:szCs w:val="24"/>
+        </w:rPr>
+      </w:r>
+    </w:p>
+    <w:p>
+      <w:pPr>
+        <w:pStyle w:val="Normal"/>
+        <w:rPr>
+          <w:rFonts w:ascii="Times New Roman" w:hAnsi="Times New Roman" w:eastAsia="Times New Roman" w:cs="Times New Roman"/>
+          <w:b/>
           <w:b/>
           <w:bCs/>
           <w:sz w:val="36"/>
           <w:szCs w:val="36"/>
         </w:rPr>
-        <w:t>Dificuldades e resoluções</w:t>
+      </w:pPr>
+      <w:r>
+        <w:rPr>
+          <w:rFonts w:eastAsia="Times New Roman" w:cs="Times New Roman" w:ascii="Times New Roman" w:hAnsi="Times New Roman"/>
+          <w:sz w:val="24"/>
+          <w:szCs w:val="24"/>
+        </w:rPr>
       </w:r>
     </w:p>
     <w:p>
@@ -2991,59 +3354,19 @@
         </w:rPr>
       </w:pPr>
       <w:r>
-        <w:rPr/>
-      </w:r>
-    </w:p>
-    <w:p>
-      <w:pPr>
-        <w:pStyle w:val="Normal"/>
-        <w:rPr>
-          <w:b/>
-          <w:b/>
-          <w:bCs/>
-          <w:color w:val="C9211E"/>
-          <w:sz w:val="24"/>
-          <w:szCs w:val="24"/>
-        </w:rPr>
-      </w:pPr>
-      <w:r>
-        <w:rPr>
-          <w:rFonts w:eastAsia="Times New Roman" w:cs="Times New Roman" w:ascii="Times New Roman" w:hAnsi="Times New Roman"/>
-          <w:b/>
-          <w:bCs/>
-          <w:color w:val="C9211E"/>
-          <w:sz w:val="24"/>
-          <w:szCs w:val="24"/>
-        </w:rPr>
-        <w:t>por falar, por exemplo a visualização da área que o animal vê tendo em conta que o jogo é um “torus”.</w:t>
-      </w:r>
-    </w:p>
-    <w:p>
-      <w:pPr>
-        <w:pStyle w:val="Normal"/>
-        <w:rPr>
-          <w:b/>
-          <w:b/>
-          <w:bCs/>
-          <w:color w:val="C9211E"/>
-          <w:sz w:val="24"/>
-          <w:szCs w:val="24"/>
-        </w:rPr>
-      </w:pPr>
-      <w:r>
-        <w:rPr>
-          <w:b/>
-          <w:bCs/>
-          <w:color w:val="C9211E"/>
-          <w:sz w:val="24"/>
-          <w:szCs w:val="24"/>
-        </w:rPr>
-      </w:r>
-    </w:p>
-    <w:p>
-      <w:pPr>
-        <w:pStyle w:val="Normal"/>
-        <w:spacing w:before="0" w:after="160"/>
+        <w:rPr>
+          <w:rFonts w:eastAsia="Times New Roman" w:cs="Times New Roman" w:ascii="Times New Roman" w:hAnsi="Times New Roman"/>
+          <w:sz w:val="24"/>
+          <w:szCs w:val="24"/>
+        </w:rPr>
+      </w:r>
+      <w:r>
+        <w:br w:type="page"/>
+      </w:r>
+    </w:p>
+    <w:p>
+      <w:pPr>
+        <w:pStyle w:val="Normal"/>
         <w:rPr>
           <w:rFonts w:ascii="Times New Roman" w:hAnsi="Times New Roman" w:eastAsia="Times New Roman" w:cs="Times New Roman"/>
           <w:b/>
@@ -3055,17 +3378,1548 @@
       </w:pPr>
       <w:r>
         <w:rPr>
+          <w:rFonts w:eastAsia="Times New Roman" w:cs="Times New Roman" w:ascii="Times New Roman" w:hAnsi="Times New Roman"/>
+          <w:b/>
+          <w:bCs/>
+          <w:sz w:val="36"/>
+          <w:szCs w:val="36"/>
+        </w:rPr>
+        <w:t>Testes aplicados durante o desenvolvimento</w:t>
+      </w:r>
+    </w:p>
+    <w:p>
+      <w:pPr>
+        <w:pStyle w:val="Normal"/>
+        <w:rPr>
+          <w:rFonts w:ascii="Times New Roman" w:hAnsi="Times New Roman" w:eastAsia="Times New Roman" w:cs="Times New Roman"/>
+          <w:b/>
+          <w:b/>
+          <w:bCs/>
+          <w:sz w:val="36"/>
+          <w:szCs w:val="36"/>
+        </w:rPr>
+      </w:pPr>
+      <w:r>
+        <w:rPr>
+          <w:rFonts w:eastAsia="Times New Roman" w:cs="Times New Roman" w:ascii="Times New Roman" w:hAnsi="Times New Roman"/>
+          <w:b/>
+          <w:bCs/>
+          <w:sz w:val="36"/>
+          <w:szCs w:val="36"/>
+        </w:rPr>
+      </w:r>
+    </w:p>
+    <w:p>
+      <w:pPr>
+        <w:pStyle w:val="Normal"/>
+        <w:rPr>
+          <w:b w:val="false"/>
+          <w:b w:val="false"/>
+          <w:bCs w:val="false"/>
+          <w:color w:val="000000"/>
+          <w:sz w:val="24"/>
+          <w:szCs w:val="24"/>
+        </w:rPr>
+      </w:pPr>
+      <w:r>
+        <w:rPr>
+          <w:rFonts w:eastAsia="Times New Roman" w:cs="Times New Roman" w:ascii="Times New Roman" w:hAnsi="Times New Roman"/>
+          <w:b w:val="false"/>
+          <w:bCs w:val="false"/>
+          <w:color w:val="000000"/>
+          <w:sz w:val="24"/>
+          <w:szCs w:val="24"/>
+        </w:rPr>
+        <w:tab/>
+        <w:t>Durante todo o desenvolvimento do projeto, achamos necess</w:t>
+      </w:r>
+      <w:r>
+        <w:rPr>
+          <w:rFonts w:eastAsia="Times New Roman" w:cs="Times New Roman" w:ascii="Times New Roman" w:hAnsi="Times New Roman"/>
+          <w:b w:val="false"/>
+          <w:bCs w:val="false"/>
+          <w:color w:val="000000"/>
+          <w:kern w:val="0"/>
+          <w:sz w:val="24"/>
+          <w:szCs w:val="24"/>
+          <w:lang w:val="pt-PT" w:eastAsia="en-US" w:bidi="ar-SA"/>
+        </w:rPr>
+        <w:t xml:space="preserve">ário realizar testes e criar ambientes base para verificar se as implementações estavam de acordo com os requisitos. Sendo que cada vez que era necessário criar um ambiente executar uma série de comandos, criamos vários ficheiros de cenários de exemplo, que se tornaram bastante úteis com a utilização do comando load. </w:t>
+      </w:r>
+    </w:p>
+    <w:p>
+      <w:pPr>
+        <w:pStyle w:val="Normal"/>
+        <w:rPr>
+          <w:b w:val="false"/>
+          <w:b w:val="false"/>
+          <w:bCs w:val="false"/>
+          <w:color w:val="000000"/>
+          <w:sz w:val="24"/>
+          <w:szCs w:val="24"/>
+        </w:rPr>
+      </w:pPr>
+      <w:r>
+        <w:rPr>
+          <w:rFonts w:eastAsia="Times New Roman" w:cs="Times New Roman" w:ascii="Times New Roman" w:hAnsi="Times New Roman"/>
+          <w:b w:val="false"/>
+          <w:bCs w:val="false"/>
+          <w:color w:val="000000"/>
+          <w:kern w:val="0"/>
+          <w:sz w:val="24"/>
+          <w:szCs w:val="24"/>
+          <w:lang w:val="pt-PT" w:eastAsia="en-US" w:bidi="ar-SA"/>
+        </w:rPr>
+        <w:tab/>
+        <w:t>Isto tornou o processo de desenvolvimento mais rápido sendo que os testes eram mais rápidos de executar. Todos os cenários criados estão dentro da pasta resources, contendo vários ficheiros .txt para os vários ambientes.</w:t>
+      </w:r>
+    </w:p>
+    <w:p>
+      <w:pPr>
+        <w:pStyle w:val="Normal"/>
+        <w:rPr>
+          <w:rFonts w:ascii="Times New Roman" w:hAnsi="Times New Roman" w:eastAsia="Times New Roman" w:cs="Times New Roman"/>
+          <w:kern w:val="0"/>
+          <w:lang w:val="pt-PT" w:eastAsia="en-US" w:bidi="ar-SA"/>
+        </w:rPr>
+      </w:pPr>
+      <w:r>
+        <w:rPr>
+          <w:b w:val="false"/>
+          <w:bCs w:val="false"/>
+          <w:color w:val="000000"/>
+          <w:sz w:val="24"/>
+          <w:szCs w:val="24"/>
+        </w:rPr>
+      </w:r>
+      <w:r>
+        <w:br w:type="page"/>
+      </w:r>
+    </w:p>
+    <w:p>
+      <w:pPr>
+        <w:pStyle w:val="Normal"/>
+        <w:rPr>
+          <w:rFonts w:ascii="Times New Roman" w:hAnsi="Times New Roman" w:eastAsia="Times New Roman" w:cs="Times New Roman"/>
+          <w:b/>
+          <w:b/>
+          <w:bCs/>
+          <w:sz w:val="36"/>
+          <w:szCs w:val="36"/>
+        </w:rPr>
+      </w:pPr>
+      <w:r>
+        <w:rPr>
+          <w:rFonts w:eastAsia="Times New Roman" w:cs="Times New Roman" w:ascii="Times New Roman" w:hAnsi="Times New Roman"/>
+          <w:b/>
+          <w:bCs/>
+          <w:sz w:val="36"/>
+          <w:szCs w:val="36"/>
+        </w:rPr>
+        <w:t>Lista de requisitos implementados</w:t>
+      </w:r>
+    </w:p>
+    <w:p>
+      <w:pPr>
+        <w:pStyle w:val="Normal"/>
+        <w:rPr>
+          <w:rFonts w:ascii="Times New Roman" w:hAnsi="Times New Roman"/>
+          <w:sz w:val="24"/>
+          <w:szCs w:val="24"/>
+        </w:rPr>
+      </w:pPr>
+      <w:r>
+        <w:rPr>
+          <w:rFonts w:ascii="Times New Roman" w:hAnsi="Times New Roman"/>
+          <w:sz w:val="24"/>
+          <w:szCs w:val="24"/>
+        </w:rPr>
+      </w:r>
+    </w:p>
+    <w:p>
+      <w:pPr>
+        <w:pStyle w:val="Normal"/>
+        <w:rPr/>
+      </w:pPr>
+      <w:r>
+        <w:rPr>
+          <w:rFonts w:ascii="Times New Roman" w:hAnsi="Times New Roman"/>
+          <w:b/>
+          <w:bCs/>
+          <w:sz w:val="24"/>
+          <w:szCs w:val="24"/>
+        </w:rPr>
+        <w:t>Meta 1 – 27 de novembro</w:t>
+      </w:r>
+    </w:p>
+    <w:p>
+      <w:pPr>
+        <w:pStyle w:val="Normal"/>
+        <w:rPr/>
+      </w:pPr>
+      <w:r>
+        <w:rPr>
+          <w:rFonts w:ascii="Times New Roman" w:hAnsi="Times New Roman"/>
+          <w:sz w:val="24"/>
+          <w:szCs w:val="24"/>
+        </w:rPr>
+        <w:br/>
+        <w:t>- Requisitos - funcionalidades para a meta 1:</w:t>
+        <w:br/>
+        <w:t xml:space="preserve">  - [x] Leitura de ficheiros</w:t>
+        <w:br/>
+        <w:t xml:space="preserve">    - [x] Ficheiro de comandos</w:t>
+        <w:br/>
+        <w:t xml:space="preserve">    - [x] Ficheiro de constantes.txt</w:t>
+        <w:br/>
+        <w:t xml:space="preserve">  - [x] Construção da reserva. </w:t>
+        <w:br/>
+        <w:t xml:space="preserve">    - [x] A representação da reserva irá ser melhorada com matéria dada</w:t>
+        <w:br/>
+        <w:t xml:space="preserve">    posteriormente e agora só se pretende algo que possa ser representado no ecrã.</w:t>
+        <w:br/>
+        <w:t xml:space="preserve">  </w:t>
+        <w:br/>
+        <w:t xml:space="preserve">  - [x] Definição do conceito de Animal. </w:t>
+        <w:br/>
+        <w:t xml:space="preserve">    - [x] Não é preciso considerar as variações inerentes às espécies</w:t>
+        <w:br/>
+        <w:t xml:space="preserve">    e deve mesmo limitar-se aquilo que é genérico e comum a todos. (verificar again)</w:t>
+        <w:br/>
+        <w:t xml:space="preserve">  - [x] Definição do conceito de Alimento. </w:t>
+        <w:br/>
+        <w:t xml:space="preserve">    - [x] Idem focar apenas o que é comum a todos os alimentos. (verificar again)</w:t>
+        <w:br/>
+        <w:t xml:space="preserve">  - [x] Representação visual da reserva e conteúdo incluído nesta meta. </w:t>
+        <w:br/>
+        <w:t xml:space="preserve">    - [x] Inclui-se aqui a questão de</w:t>
+        <w:br/>
+        <w:t xml:space="preserve">    ver apenas a área visível da reserva.</w:t>
+        <w:br/>
+        <w:t xml:space="preserve">  </w:t>
+        <w:br/>
+        <w:t xml:space="preserve">  - [x] Implementação da leitura e validação de todos os comandos, seja por teclado, ou seja por</w:t>
+        <w:br/>
+        <w:t xml:space="preserve">  leitura do ficheiro de comandos. </w:t>
+        <w:br/>
+        <w:t xml:space="preserve">    - [x] Base projeto para leitura e validação dos comandos</w:t>
+        <w:br/>
+        <w:t xml:space="preserve">    - [x] Os comandos não farão ainda nada, mas devem ser já</w:t>
+        <w:br/>
+        <w:t xml:space="preserve">    interpretados e validados</w:t>
+        <w:br/>
+        <w:t xml:space="preserve">      - [x] incluindo a sintaxe de todos os parâmetros que tenham.</w:t>
+        <w:br/>
+        <w:t xml:space="preserve">  - [x] Implementar os comandos para: </w:t>
+        <w:br/>
+        <w:t xml:space="preserve">    - [x] ver animais</w:t>
+        <w:br/>
+        <w:t xml:space="preserve">      - [x] anim</w:t>
+        <w:br/>
+        <w:t xml:space="preserve">      - [x] visanim</w:t>
+        <w:br/>
+        <w:t xml:space="preserve">      - [x] info</w:t>
+        <w:br/>
+        <w:t xml:space="preserve">    - [x] deslizar a área visível para o lado/cima/abaixo</w:t>
+        <w:br/>
+        <w:t xml:space="preserve">    - [x] executar comandos em ficheiro (que são também validados), e terminar.</w:t>
+        <w:br/>
+        <w:t xml:space="preserve">  - [x] projeto já deverá estar devidamente organizado em .h e .cpp</w:t>
+        <w:br/>
+      </w:r>
+    </w:p>
+    <w:p>
+      <w:pPr>
+        <w:pStyle w:val="Normal"/>
+        <w:rPr>
+          <w:b/>
+          <w:b/>
+          <w:bCs/>
+        </w:rPr>
+      </w:pPr>
+      <w:r>
+        <w:rPr>
+          <w:rFonts w:ascii="Times New Roman" w:hAnsi="Times New Roman"/>
+          <w:b/>
+          <w:bCs/>
+          <w:sz w:val="24"/>
+          <w:szCs w:val="24"/>
+        </w:rPr>
+        <w:t xml:space="preserve">Meta 2 – 08 de Janeiro </w:t>
+      </w:r>
+    </w:p>
+    <w:p>
+      <w:pPr>
+        <w:pStyle w:val="Normal"/>
+        <w:rPr>
+          <w:rFonts w:ascii="Times New Roman" w:hAnsi="Times New Roman"/>
+          <w:sz w:val="24"/>
+          <w:szCs w:val="24"/>
+        </w:rPr>
+      </w:pPr>
+      <w:r>
+        <w:rPr>
+          <w:rFonts w:ascii="Times New Roman" w:hAnsi="Times New Roman"/>
+          <w:sz w:val="24"/>
+          <w:szCs w:val="24"/>
+        </w:rPr>
+        <w:t>- [x] implementa os comandos básicos</w:t>
+      </w:r>
+    </w:p>
+    <w:p>
+      <w:pPr>
+        <w:pStyle w:val="Normal"/>
+        <w:rPr>
+          <w:rFonts w:ascii="Times New Roman" w:hAnsi="Times New Roman"/>
+          <w:sz w:val="24"/>
+          <w:szCs w:val="24"/>
+        </w:rPr>
+      </w:pPr>
+      <w:r>
+        <w:rPr>
+          <w:rFonts w:ascii="Times New Roman" w:hAnsi="Times New Roman"/>
+          <w:sz w:val="24"/>
+          <w:szCs w:val="24"/>
+        </w:rPr>
+        <w:t xml:space="preserve">   </w:t>
+      </w:r>
+      <w:r>
+        <w:rPr>
+          <w:rFonts w:ascii="Times New Roman" w:hAnsi="Times New Roman"/>
+          <w:sz w:val="24"/>
+          <w:szCs w:val="24"/>
+        </w:rPr>
+        <w:t>- [x] exec_command_nofood</w:t>
+      </w:r>
+    </w:p>
+    <w:p>
+      <w:pPr>
+        <w:pStyle w:val="Normal"/>
+        <w:rPr>
+          <w:rFonts w:ascii="Times New Roman" w:hAnsi="Times New Roman"/>
+          <w:sz w:val="24"/>
+          <w:szCs w:val="24"/>
+        </w:rPr>
+      </w:pPr>
+      <w:r>
+        <w:rPr>
+          <w:rFonts w:ascii="Times New Roman" w:hAnsi="Times New Roman"/>
+          <w:sz w:val="24"/>
+          <w:szCs w:val="24"/>
+        </w:rPr>
+        <w:t xml:space="preserve">   </w:t>
+      </w:r>
+      <w:r>
+        <w:rPr>
+          <w:rFonts w:ascii="Times New Roman" w:hAnsi="Times New Roman"/>
+          <w:sz w:val="24"/>
+          <w:szCs w:val="24"/>
+        </w:rPr>
+        <w:t>- [x] exec_command_feed</w:t>
+      </w:r>
+    </w:p>
+    <w:p>
+      <w:pPr>
+        <w:pStyle w:val="Normal"/>
+        <w:rPr>
+          <w:rFonts w:ascii="Times New Roman" w:hAnsi="Times New Roman"/>
+          <w:sz w:val="24"/>
+          <w:szCs w:val="24"/>
+        </w:rPr>
+      </w:pPr>
+      <w:r>
+        <w:rPr>
+          <w:rFonts w:ascii="Times New Roman" w:hAnsi="Times New Roman"/>
+          <w:sz w:val="24"/>
+          <w:szCs w:val="24"/>
+        </w:rPr>
+        <w:t xml:space="preserve">   </w:t>
+      </w:r>
+      <w:r>
+        <w:rPr>
+          <w:rFonts w:ascii="Times New Roman" w:hAnsi="Times New Roman"/>
+          <w:sz w:val="24"/>
+          <w:szCs w:val="24"/>
+        </w:rPr>
+        <w:t>- [x] exec_command_feedid</w:t>
+      </w:r>
+    </w:p>
+    <w:p>
+      <w:pPr>
+        <w:pStyle w:val="Normal"/>
+        <w:rPr>
+          <w:rFonts w:ascii="Times New Roman" w:hAnsi="Times New Roman"/>
+          <w:sz w:val="24"/>
+          <w:szCs w:val="24"/>
+        </w:rPr>
+      </w:pPr>
+      <w:r>
+        <w:rPr>
+          <w:rFonts w:ascii="Times New Roman" w:hAnsi="Times New Roman"/>
+          <w:sz w:val="24"/>
+          <w:szCs w:val="24"/>
+        </w:rPr>
+        <w:t xml:space="preserve">   </w:t>
+      </w:r>
+      <w:r>
+        <w:rPr>
+          <w:rFonts w:ascii="Times New Roman" w:hAnsi="Times New Roman"/>
+          <w:sz w:val="24"/>
+          <w:szCs w:val="24"/>
+        </w:rPr>
+        <w:t>- [x] exec_command_see</w:t>
+      </w:r>
+    </w:p>
+    <w:p>
+      <w:pPr>
+        <w:pStyle w:val="Normal"/>
+        <w:rPr>
+          <w:rFonts w:ascii="Times New Roman" w:hAnsi="Times New Roman"/>
+          <w:sz w:val="24"/>
+          <w:szCs w:val="24"/>
+        </w:rPr>
+      </w:pPr>
+      <w:r>
+        <w:rPr>
+          <w:rFonts w:ascii="Times New Roman" w:hAnsi="Times New Roman"/>
+          <w:sz w:val="24"/>
+          <w:szCs w:val="24"/>
+        </w:rPr>
+        <w:t xml:space="preserve">   </w:t>
+      </w:r>
+      <w:r>
+        <w:rPr>
+          <w:rFonts w:ascii="Times New Roman" w:hAnsi="Times New Roman"/>
+          <w:sz w:val="24"/>
+          <w:szCs w:val="24"/>
+        </w:rPr>
+        <w:t>- [x] exec_command_killid</w:t>
+      </w:r>
+    </w:p>
+    <w:p>
+      <w:pPr>
+        <w:pStyle w:val="Normal"/>
+        <w:rPr>
+          <w:rFonts w:ascii="Times New Roman" w:hAnsi="Times New Roman"/>
+          <w:sz w:val="24"/>
+          <w:szCs w:val="24"/>
+        </w:rPr>
+      </w:pPr>
+      <w:r>
+        <w:rPr>
+          <w:rFonts w:ascii="Times New Roman" w:hAnsi="Times New Roman"/>
+          <w:sz w:val="24"/>
+          <w:szCs w:val="24"/>
+        </w:rPr>
+        <w:t xml:space="preserve">   </w:t>
+      </w:r>
+      <w:r>
+        <w:rPr>
+          <w:rFonts w:ascii="Times New Roman" w:hAnsi="Times New Roman"/>
+          <w:sz w:val="24"/>
+          <w:szCs w:val="24"/>
+        </w:rPr>
+        <w:t>- [x] exec_command_kill</w:t>
+      </w:r>
+    </w:p>
+    <w:p>
+      <w:pPr>
+        <w:pStyle w:val="Normal"/>
+        <w:rPr>
+          <w:rFonts w:ascii="Times New Roman" w:hAnsi="Times New Roman"/>
+          <w:sz w:val="24"/>
+          <w:szCs w:val="24"/>
+        </w:rPr>
+      </w:pPr>
+      <w:r>
+        <w:rPr>
+          <w:rFonts w:ascii="Times New Roman" w:hAnsi="Times New Roman"/>
+          <w:sz w:val="24"/>
+          <w:szCs w:val="24"/>
+        </w:rPr>
+        <w:t xml:space="preserve">   </w:t>
+      </w:r>
+      <w:r>
+        <w:rPr>
+          <w:rFonts w:ascii="Times New Roman" w:hAnsi="Times New Roman"/>
+          <w:sz w:val="24"/>
+          <w:szCs w:val="24"/>
+        </w:rPr>
+        <w:t>- [x] exec_command_empty</w:t>
+      </w:r>
+    </w:p>
+    <w:p>
+      <w:pPr>
+        <w:pStyle w:val="Normal"/>
+        <w:rPr>
+          <w:rFonts w:ascii="Times New Roman" w:hAnsi="Times New Roman"/>
+          <w:sz w:val="24"/>
+          <w:szCs w:val="24"/>
+        </w:rPr>
+      </w:pPr>
+      <w:r>
+        <w:rPr>
+          <w:rFonts w:ascii="Times New Roman" w:hAnsi="Times New Roman"/>
+          <w:sz w:val="24"/>
+          <w:szCs w:val="24"/>
+        </w:rPr>
+        <w:t xml:space="preserve">   </w:t>
+      </w:r>
+      <w:r>
+        <w:rPr>
+          <w:rFonts w:ascii="Times New Roman" w:hAnsi="Times New Roman"/>
+          <w:sz w:val="24"/>
+          <w:szCs w:val="24"/>
+        </w:rPr>
+        <w:t>- [x] exec_command_animal</w:t>
+      </w:r>
+    </w:p>
+    <w:p>
+      <w:pPr>
+        <w:pStyle w:val="Normal"/>
+        <w:rPr>
+          <w:rFonts w:ascii="Times New Roman" w:hAnsi="Times New Roman"/>
+          <w:sz w:val="24"/>
+          <w:szCs w:val="24"/>
+        </w:rPr>
+      </w:pPr>
+      <w:r>
+        <w:rPr>
+          <w:rFonts w:ascii="Times New Roman" w:hAnsi="Times New Roman"/>
+          <w:sz w:val="24"/>
+          <w:szCs w:val="24"/>
+        </w:rPr>
+        <w:t xml:space="preserve">   </w:t>
+      </w:r>
+      <w:r>
+        <w:rPr>
+          <w:rFonts w:ascii="Times New Roman" w:hAnsi="Times New Roman"/>
+          <w:sz w:val="24"/>
+          <w:szCs w:val="24"/>
+        </w:rPr>
+        <w:t>- [x] exec_command_food</w:t>
+      </w:r>
+    </w:p>
+    <w:p>
+      <w:pPr>
+        <w:pStyle w:val="Normal"/>
+        <w:rPr>
+          <w:rFonts w:ascii="Times New Roman" w:hAnsi="Times New Roman"/>
+          <w:sz w:val="24"/>
+          <w:szCs w:val="24"/>
+        </w:rPr>
+      </w:pPr>
+      <w:r>
+        <w:rPr>
+          <w:rFonts w:ascii="Times New Roman" w:hAnsi="Times New Roman"/>
+          <w:sz w:val="24"/>
+          <w:szCs w:val="24"/>
+        </w:rPr>
+        <w:t>- [x] remove todos os animais fictícios da inicialização do código</w:t>
+      </w:r>
+    </w:p>
+    <w:p>
+      <w:pPr>
+        <w:pStyle w:val="Normal"/>
+        <w:rPr>
+          <w:rFonts w:ascii="Times New Roman" w:hAnsi="Times New Roman"/>
+          <w:sz w:val="24"/>
+          <w:szCs w:val="24"/>
+        </w:rPr>
+      </w:pPr>
+      <w:r>
+        <w:rPr>
+          <w:rFonts w:ascii="Times New Roman" w:hAnsi="Times New Roman"/>
+          <w:sz w:val="24"/>
+          <w:szCs w:val="24"/>
+        </w:rPr>
+        <w:t xml:space="preserve">   </w:t>
+      </w:r>
+      <w:r>
+        <w:rPr>
+          <w:rFonts w:ascii="Times New Roman" w:hAnsi="Times New Roman"/>
+          <w:sz w:val="24"/>
+          <w:szCs w:val="24"/>
+        </w:rPr>
+        <w:t>- [x] criar arquivos de teste de comando com diferentes ambientes</w:t>
+      </w:r>
+    </w:p>
+    <w:p>
+      <w:pPr>
+        <w:pStyle w:val="Normal"/>
+        <w:rPr>
+          <w:rFonts w:ascii="Times New Roman" w:hAnsi="Times New Roman"/>
+          <w:sz w:val="24"/>
+          <w:szCs w:val="24"/>
+        </w:rPr>
+      </w:pPr>
+      <w:r>
+        <w:rPr>
+          <w:rFonts w:ascii="Times New Roman" w:hAnsi="Times New Roman"/>
+          <w:sz w:val="24"/>
+          <w:szCs w:val="24"/>
+        </w:rPr>
+        <w:t xml:space="preserve">     </w:t>
+      </w:r>
+      <w:r>
+        <w:rPr>
+          <w:rFonts w:ascii="Times New Roman" w:hAnsi="Times New Roman"/>
+          <w:sz w:val="24"/>
+          <w:szCs w:val="24"/>
+        </w:rPr>
+        <w:t>- [x] vários animais na mesma coluna de linha</w:t>
+      </w:r>
+    </w:p>
+    <w:p>
+      <w:pPr>
+        <w:pStyle w:val="Normal"/>
+        <w:rPr>
+          <w:rFonts w:ascii="Times New Roman" w:hAnsi="Times New Roman"/>
+          <w:sz w:val="24"/>
+          <w:szCs w:val="24"/>
+        </w:rPr>
+      </w:pPr>
+      <w:r>
+        <w:rPr>
+          <w:rFonts w:ascii="Times New Roman" w:hAnsi="Times New Roman"/>
+          <w:sz w:val="24"/>
+          <w:szCs w:val="24"/>
+        </w:rPr>
+        <w:t xml:space="preserve">     </w:t>
+      </w:r>
+      <w:r>
+        <w:rPr>
+          <w:rFonts w:ascii="Times New Roman" w:hAnsi="Times New Roman"/>
+          <w:sz w:val="24"/>
+          <w:szCs w:val="24"/>
+        </w:rPr>
+        <w:t>- [x] diferentes tipos de alimentos</w:t>
+      </w:r>
+    </w:p>
+    <w:p>
+      <w:pPr>
+        <w:pStyle w:val="Normal"/>
+        <w:rPr>
+          <w:rFonts w:ascii="Times New Roman" w:hAnsi="Times New Roman"/>
+          <w:sz w:val="24"/>
+          <w:szCs w:val="24"/>
+        </w:rPr>
+      </w:pPr>
+      <w:r>
+        <w:rPr>
+          <w:rFonts w:ascii="Times New Roman" w:hAnsi="Times New Roman"/>
+          <w:sz w:val="24"/>
+          <w:szCs w:val="24"/>
+        </w:rPr>
+        <w:t xml:space="preserve">     </w:t>
+      </w:r>
+      <w:r>
+        <w:rPr>
+          <w:rFonts w:ascii="Times New Roman" w:hAnsi="Times New Roman"/>
+          <w:sz w:val="24"/>
+          <w:szCs w:val="24"/>
+        </w:rPr>
+        <w:t>- [x] diferentes tipos de animais</w:t>
+      </w:r>
+    </w:p>
+    <w:p>
+      <w:pPr>
+        <w:pStyle w:val="Normal"/>
+        <w:rPr>
+          <w:rFonts w:ascii="Times New Roman" w:hAnsi="Times New Roman"/>
+          <w:sz w:val="24"/>
+          <w:szCs w:val="24"/>
+        </w:rPr>
+      </w:pPr>
+      <w:r>
+        <w:rPr>
+          <w:rFonts w:ascii="Times New Roman" w:hAnsi="Times New Roman"/>
+          <w:sz w:val="24"/>
+          <w:szCs w:val="24"/>
+        </w:rPr>
+        <w:t>- [X] implementar os tipos de gest</w:t>
+      </w:r>
+      <w:r>
+        <w:rPr>
+          <w:rFonts w:eastAsia="Calibri" w:cs="" w:ascii="Times New Roman" w:hAnsi="Times New Roman" w:cstheme="minorBidi" w:eastAsiaTheme="minorHAnsi"/>
+          <w:color w:val="auto"/>
+          <w:kern w:val="0"/>
+          <w:sz w:val="24"/>
+          <w:szCs w:val="24"/>
+          <w:lang w:val="pt-PT" w:eastAsia="en-US" w:bidi="ar-SA"/>
+        </w:rPr>
+        <w:t>ão</w:t>
+      </w:r>
+      <w:r>
+        <w:rPr>
+          <w:rFonts w:ascii="Times New Roman" w:hAnsi="Times New Roman"/>
+          <w:sz w:val="24"/>
+          <w:szCs w:val="24"/>
+        </w:rPr>
+        <w:t xml:space="preserve"> S e V para todos os animais e alimentos (constantes.txt)</w:t>
+      </w:r>
+    </w:p>
+    <w:p>
+      <w:pPr>
+        <w:pStyle w:val="Normal"/>
+        <w:rPr>
+          <w:rFonts w:ascii="Times New Roman" w:hAnsi="Times New Roman"/>
+          <w:sz w:val="24"/>
+          <w:szCs w:val="24"/>
+        </w:rPr>
+      </w:pPr>
+      <w:r>
+        <w:rPr>
+          <w:rFonts w:ascii="Times New Roman" w:hAnsi="Times New Roman"/>
+          <w:sz w:val="24"/>
+          <w:szCs w:val="24"/>
+        </w:rPr>
+        <w:t xml:space="preserve">   </w:t>
+      </w:r>
+      <w:r>
+        <w:rPr>
+          <w:rFonts w:ascii="Times New Roman" w:hAnsi="Times New Roman"/>
+          <w:sz w:val="24"/>
+          <w:szCs w:val="24"/>
+        </w:rPr>
+        <w:t>- [x] Tipos S</w:t>
+      </w:r>
+    </w:p>
+    <w:p>
+      <w:pPr>
+        <w:pStyle w:val="Normal"/>
+        <w:rPr>
+          <w:rFonts w:ascii="Times New Roman" w:hAnsi="Times New Roman"/>
+          <w:sz w:val="24"/>
+          <w:szCs w:val="24"/>
+        </w:rPr>
+      </w:pPr>
+      <w:r>
+        <w:rPr>
+          <w:rFonts w:ascii="Times New Roman" w:hAnsi="Times New Roman"/>
+          <w:sz w:val="24"/>
+          <w:szCs w:val="24"/>
+        </w:rPr>
+        <w:t xml:space="preserve">   </w:t>
+      </w:r>
+      <w:r>
+        <w:rPr>
+          <w:rFonts w:ascii="Times New Roman" w:hAnsi="Times New Roman"/>
+          <w:sz w:val="24"/>
+          <w:szCs w:val="24"/>
+        </w:rPr>
+        <w:t>- [X] Tipos V</w:t>
+      </w:r>
+    </w:p>
+    <w:p>
+      <w:pPr>
+        <w:pStyle w:val="Normal"/>
+        <w:rPr>
+          <w:rFonts w:ascii="Times New Roman" w:hAnsi="Times New Roman"/>
+          <w:sz w:val="24"/>
+          <w:szCs w:val="24"/>
+        </w:rPr>
+      </w:pPr>
+      <w:r>
+        <w:rPr>
+          <w:rFonts w:ascii="Times New Roman" w:hAnsi="Times New Roman"/>
+          <w:sz w:val="24"/>
+          <w:szCs w:val="24"/>
+        </w:rPr>
+        <w:t>- [x] criar uma maneira de armazenar toda a reserva de memória do jogo executada pelo utilizador</w:t>
+      </w:r>
+    </w:p>
+    <w:p>
+      <w:pPr>
+        <w:pStyle w:val="Normal"/>
+        <w:rPr>
+          <w:rFonts w:ascii="Times New Roman" w:hAnsi="Times New Roman"/>
+          <w:sz w:val="24"/>
+          <w:szCs w:val="24"/>
+        </w:rPr>
+      </w:pPr>
+      <w:r>
+        <w:rPr>
+          <w:rFonts w:ascii="Times New Roman" w:hAnsi="Times New Roman"/>
+          <w:sz w:val="24"/>
+          <w:szCs w:val="24"/>
+        </w:rPr>
+        <w:t xml:space="preserve">   </w:t>
+      </w:r>
+      <w:r>
+        <w:rPr>
+          <w:rFonts w:ascii="Times New Roman" w:hAnsi="Times New Roman"/>
+          <w:sz w:val="24"/>
+          <w:szCs w:val="24"/>
+        </w:rPr>
+        <w:t>- [x] implementa o exec_command_store</w:t>
+      </w:r>
+    </w:p>
+    <w:p>
+      <w:pPr>
+        <w:pStyle w:val="Normal"/>
+        <w:rPr>
+          <w:rFonts w:ascii="Times New Roman" w:hAnsi="Times New Roman"/>
+          <w:sz w:val="24"/>
+          <w:szCs w:val="24"/>
+        </w:rPr>
+      </w:pPr>
+      <w:r>
+        <w:rPr>
+          <w:rFonts w:ascii="Times New Roman" w:hAnsi="Times New Roman"/>
+          <w:sz w:val="24"/>
+          <w:szCs w:val="24"/>
+        </w:rPr>
+        <w:t xml:space="preserve">   </w:t>
+      </w:r>
+      <w:r>
+        <w:rPr>
+          <w:rFonts w:ascii="Times New Roman" w:hAnsi="Times New Roman"/>
+          <w:sz w:val="24"/>
+          <w:szCs w:val="24"/>
+        </w:rPr>
+        <w:t>- [x] implementa o comando exec_command_restore</w:t>
+      </w:r>
+    </w:p>
+    <w:p>
+      <w:pPr>
+        <w:pStyle w:val="Normal"/>
+        <w:rPr>
+          <w:rFonts w:ascii="Times New Roman" w:hAnsi="Times New Roman"/>
+          <w:sz w:val="24"/>
+          <w:szCs w:val="24"/>
+        </w:rPr>
+      </w:pPr>
+      <w:r>
+        <w:rPr>
+          <w:rFonts w:ascii="Times New Roman" w:hAnsi="Times New Roman"/>
+          <w:sz w:val="24"/>
+          <w:szCs w:val="24"/>
+        </w:rPr>
+        <w:t>- [x] verificação global do projeto</w:t>
+      </w:r>
+    </w:p>
+    <w:p>
+      <w:pPr>
+        <w:pStyle w:val="Normal"/>
+        <w:rPr>
+          <w:rFonts w:ascii="Times New Roman" w:hAnsi="Times New Roman"/>
+          <w:sz w:val="24"/>
+          <w:szCs w:val="24"/>
+        </w:rPr>
+      </w:pPr>
+      <w:r>
+        <w:rPr>
+          <w:rFonts w:ascii="Times New Roman" w:hAnsi="Times New Roman"/>
+          <w:sz w:val="24"/>
+          <w:szCs w:val="24"/>
+        </w:rPr>
+        <w:t xml:space="preserve">   </w:t>
+      </w:r>
+      <w:r>
+        <w:rPr>
+          <w:rFonts w:ascii="Times New Roman" w:hAnsi="Times New Roman"/>
+          <w:sz w:val="24"/>
+          <w:szCs w:val="24"/>
+        </w:rPr>
+        <w:t>- [x] adicionar validação para números inteiros na configuração do tamanho da reserva</w:t>
+      </w:r>
+    </w:p>
+    <w:p>
+      <w:pPr>
+        <w:pStyle w:val="Normal"/>
+        <w:rPr>
+          <w:rFonts w:ascii="Times New Roman" w:hAnsi="Times New Roman"/>
+          <w:sz w:val="24"/>
+          <w:szCs w:val="24"/>
+        </w:rPr>
+      </w:pPr>
+      <w:r>
+        <w:rPr>
+          <w:rFonts w:ascii="Times New Roman" w:hAnsi="Times New Roman"/>
+          <w:sz w:val="24"/>
+          <w:szCs w:val="24"/>
+        </w:rPr>
+        <w:t xml:space="preserve">   </w:t>
+      </w:r>
+      <w:r>
+        <w:rPr>
+          <w:rFonts w:ascii="Times New Roman" w:hAnsi="Times New Roman"/>
+          <w:sz w:val="24"/>
+          <w:szCs w:val="24"/>
+        </w:rPr>
+        <w:t>- [x] adicionar validações nos comandos que pedem linha/colunas (verificar se a linha/coluna é válida)</w:t>
+      </w:r>
+    </w:p>
+    <w:p>
+      <w:pPr>
+        <w:pStyle w:val="Normal"/>
+        <w:rPr>
+          <w:rFonts w:ascii="Times New Roman" w:hAnsi="Times New Roman"/>
+          <w:sz w:val="24"/>
+          <w:szCs w:val="24"/>
+        </w:rPr>
+      </w:pPr>
+      <w:r>
+        <w:rPr>
+          <w:rFonts w:ascii="Times New Roman" w:hAnsi="Times New Roman"/>
+          <w:sz w:val="24"/>
+          <w:szCs w:val="24"/>
+        </w:rPr>
+        <w:t xml:space="preserve">   </w:t>
+      </w:r>
+      <w:r>
+        <w:rPr>
+          <w:rFonts w:ascii="Times New Roman" w:hAnsi="Times New Roman"/>
+          <w:sz w:val="24"/>
+          <w:szCs w:val="24"/>
+        </w:rPr>
+        <w:t>- [x] fazer melhorias no comando slide</w:t>
+      </w:r>
+    </w:p>
+    <w:p>
+      <w:pPr>
+        <w:pStyle w:val="Normal"/>
+        <w:rPr>
+          <w:rFonts w:ascii="Times New Roman" w:hAnsi="Times New Roman"/>
+          <w:sz w:val="24"/>
+          <w:szCs w:val="24"/>
+        </w:rPr>
+      </w:pPr>
+      <w:r>
+        <w:rPr>
+          <w:rFonts w:ascii="Times New Roman" w:hAnsi="Times New Roman"/>
+          <w:sz w:val="24"/>
+          <w:szCs w:val="24"/>
+        </w:rPr>
+        <w:t xml:space="preserve">     </w:t>
+      </w:r>
+      <w:r>
+        <w:rPr>
+          <w:rFonts w:ascii="Times New Roman" w:hAnsi="Times New Roman"/>
+          <w:sz w:val="24"/>
+          <w:szCs w:val="24"/>
+        </w:rPr>
+        <w:t>- [x] mudar a exibição da área visível</w:t>
+      </w:r>
+    </w:p>
+    <w:p>
+      <w:pPr>
+        <w:pStyle w:val="Normal"/>
+        <w:rPr>
+          <w:rFonts w:ascii="Times New Roman" w:hAnsi="Times New Roman"/>
+          <w:sz w:val="24"/>
+          <w:szCs w:val="24"/>
+        </w:rPr>
+      </w:pPr>
+      <w:r>
+        <w:rPr>
+          <w:rFonts w:ascii="Times New Roman" w:hAnsi="Times New Roman"/>
+          <w:sz w:val="24"/>
+          <w:szCs w:val="24"/>
+        </w:rPr>
+        <w:t xml:space="preserve">   </w:t>
+      </w:r>
+      <w:r>
+        <w:rPr>
+          <w:rFonts w:ascii="Times New Roman" w:hAnsi="Times New Roman"/>
+          <w:sz w:val="24"/>
+          <w:szCs w:val="24"/>
+        </w:rPr>
+        <w:t>- [x] verificar as propriedades dos animais/alimentos e corrigir se necessário</w:t>
+      </w:r>
+    </w:p>
+    <w:p>
+      <w:pPr>
+        <w:pStyle w:val="Normal"/>
+        <w:rPr>
+          <w:rFonts w:ascii="Times New Roman" w:hAnsi="Times New Roman"/>
+          <w:sz w:val="24"/>
+          <w:szCs w:val="24"/>
+        </w:rPr>
+      </w:pPr>
+      <w:r>
+        <w:rPr>
+          <w:rFonts w:ascii="Times New Roman" w:hAnsi="Times New Roman"/>
+          <w:sz w:val="24"/>
+          <w:szCs w:val="24"/>
+        </w:rPr>
+        <w:t>- [x] ter uma reunião para decidir as principais funções necessárias para as interações dos animais</w:t>
+      </w:r>
+    </w:p>
+    <w:p>
+      <w:pPr>
+        <w:pStyle w:val="Normal"/>
+        <w:rPr>
+          <w:rFonts w:ascii="Times New Roman" w:hAnsi="Times New Roman"/>
+          <w:sz w:val="24"/>
+          <w:szCs w:val="24"/>
+        </w:rPr>
+      </w:pPr>
+      <w:r>
+        <w:rPr>
+          <w:rFonts w:ascii="Times New Roman" w:hAnsi="Times New Roman"/>
+          <w:sz w:val="24"/>
+          <w:szCs w:val="24"/>
+        </w:rPr>
+        <w:t>- [x] implementa a função "daily" dentro do execute_command_n</w:t>
+      </w:r>
+    </w:p>
+    <w:p>
+      <w:pPr>
+        <w:pStyle w:val="Normal"/>
+        <w:rPr>
+          <w:rFonts w:ascii="Times New Roman" w:hAnsi="Times New Roman"/>
+          <w:sz w:val="24"/>
+          <w:szCs w:val="24"/>
+        </w:rPr>
+      </w:pPr>
+      <w:r>
+        <w:rPr>
+          <w:rFonts w:ascii="Times New Roman" w:hAnsi="Times New Roman"/>
+          <w:sz w:val="24"/>
+          <w:szCs w:val="24"/>
+        </w:rPr>
+        <w:t xml:space="preserve">   </w:t>
+      </w:r>
+      <w:r>
+        <w:rPr>
+          <w:rFonts w:ascii="Times New Roman" w:hAnsi="Times New Roman"/>
+          <w:sz w:val="24"/>
+          <w:szCs w:val="24"/>
+        </w:rPr>
+        <w:t>- [x] finalize o comando execute_command_n</w:t>
+      </w:r>
+    </w:p>
+    <w:p>
+      <w:pPr>
+        <w:pStyle w:val="Normal"/>
+        <w:rPr>
+          <w:rFonts w:ascii="Times New Roman" w:hAnsi="Times New Roman"/>
+          <w:sz w:val="24"/>
+          <w:szCs w:val="24"/>
+        </w:rPr>
+      </w:pPr>
+      <w:r>
+        <w:rPr>
+          <w:rFonts w:ascii="Times New Roman" w:hAnsi="Times New Roman"/>
+          <w:sz w:val="24"/>
+          <w:szCs w:val="24"/>
+        </w:rPr>
+        <w:t>- [x] implementar as principais funções necessárias para todas as interações dos animais</w:t>
+      </w:r>
+    </w:p>
+    <w:p>
+      <w:pPr>
+        <w:pStyle w:val="Normal"/>
+        <w:rPr>
+          <w:rFonts w:ascii="Times New Roman" w:hAnsi="Times New Roman"/>
+          <w:sz w:val="24"/>
+          <w:szCs w:val="24"/>
+        </w:rPr>
+      </w:pPr>
+      <w:r>
+        <w:rPr>
+          <w:rFonts w:ascii="Times New Roman" w:hAnsi="Times New Roman"/>
+          <w:sz w:val="24"/>
+          <w:szCs w:val="24"/>
+        </w:rPr>
+        <w:t xml:space="preserve">   </w:t>
+      </w:r>
+      <w:r>
+        <w:rPr>
+          <w:rFonts w:ascii="Times New Roman" w:hAnsi="Times New Roman"/>
+          <w:sz w:val="24"/>
+          <w:szCs w:val="24"/>
+        </w:rPr>
+        <w:t>- [x] raposa</w:t>
+      </w:r>
+    </w:p>
+    <w:p>
+      <w:pPr>
+        <w:pStyle w:val="Normal"/>
+        <w:rPr>
+          <w:rFonts w:ascii="Times New Roman" w:hAnsi="Times New Roman"/>
+          <w:sz w:val="24"/>
+          <w:szCs w:val="24"/>
+        </w:rPr>
+      </w:pPr>
+      <w:r>
+        <w:rPr>
+          <w:rFonts w:ascii="Times New Roman" w:hAnsi="Times New Roman"/>
+          <w:sz w:val="24"/>
+          <w:szCs w:val="24"/>
+        </w:rPr>
+        <w:t xml:space="preserve">   </w:t>
+      </w:r>
+      <w:r>
+        <w:rPr>
+          <w:rFonts w:ascii="Times New Roman" w:hAnsi="Times New Roman"/>
+          <w:sz w:val="24"/>
+          <w:szCs w:val="24"/>
+        </w:rPr>
+        <w:t>- [x] lobo</w:t>
+      </w:r>
+    </w:p>
+    <w:p>
+      <w:pPr>
+        <w:pStyle w:val="Normal"/>
+        <w:rPr>
+          <w:rFonts w:ascii="Times New Roman" w:hAnsi="Times New Roman"/>
+          <w:sz w:val="24"/>
+          <w:szCs w:val="24"/>
+        </w:rPr>
+      </w:pPr>
+      <w:r>
+        <w:rPr>
+          <w:rFonts w:ascii="Times New Roman" w:hAnsi="Times New Roman"/>
+          <w:sz w:val="24"/>
+          <w:szCs w:val="24"/>
+        </w:rPr>
+        <w:t xml:space="preserve">   </w:t>
+      </w:r>
+      <w:r>
+        <w:rPr>
+          <w:rFonts w:ascii="Times New Roman" w:hAnsi="Times New Roman"/>
+          <w:sz w:val="24"/>
+          <w:szCs w:val="24"/>
+        </w:rPr>
+        <w:t>- [x] canguru</w:t>
+      </w:r>
+    </w:p>
+    <w:p>
+      <w:pPr>
+        <w:pStyle w:val="Normal"/>
+        <w:rPr>
+          <w:rFonts w:ascii="Times New Roman" w:hAnsi="Times New Roman"/>
+          <w:sz w:val="24"/>
+          <w:szCs w:val="24"/>
+        </w:rPr>
+      </w:pPr>
+      <w:r>
+        <w:rPr>
+          <w:rFonts w:ascii="Times New Roman" w:hAnsi="Times New Roman"/>
+          <w:sz w:val="24"/>
+          <w:szCs w:val="24"/>
+        </w:rPr>
+        <w:t xml:space="preserve">   </w:t>
+      </w:r>
+      <w:r>
+        <w:rPr>
+          <w:rFonts w:ascii="Times New Roman" w:hAnsi="Times New Roman"/>
+          <w:sz w:val="24"/>
+          <w:szCs w:val="24"/>
+        </w:rPr>
+        <w:t>- [x] coelho</w:t>
+      </w:r>
+    </w:p>
+    <w:p>
+      <w:pPr>
+        <w:pStyle w:val="Normal"/>
+        <w:rPr>
+          <w:rFonts w:ascii="Times New Roman" w:hAnsi="Times New Roman"/>
+          <w:sz w:val="24"/>
+          <w:szCs w:val="24"/>
+        </w:rPr>
+      </w:pPr>
+      <w:r>
+        <w:rPr>
+          <w:rFonts w:ascii="Times New Roman" w:hAnsi="Times New Roman"/>
+          <w:sz w:val="24"/>
+          <w:szCs w:val="24"/>
+        </w:rPr>
+        <w:t xml:space="preserve">   </w:t>
+      </w:r>
+      <w:r>
+        <w:rPr>
+          <w:rFonts w:ascii="Times New Roman" w:hAnsi="Times New Roman"/>
+          <w:sz w:val="24"/>
+          <w:szCs w:val="24"/>
+        </w:rPr>
+        <w:t>- [x] ovelhas</w:t>
+      </w:r>
+    </w:p>
+    <w:p>
+      <w:pPr>
+        <w:pStyle w:val="Normal"/>
+        <w:rPr>
+          <w:rFonts w:ascii="Times New Roman" w:hAnsi="Times New Roman"/>
+          <w:sz w:val="24"/>
+          <w:szCs w:val="24"/>
+        </w:rPr>
+      </w:pPr>
+      <w:r>
+        <w:rPr>
+          <w:rFonts w:ascii="Times New Roman" w:hAnsi="Times New Roman"/>
+          <w:sz w:val="24"/>
+          <w:szCs w:val="24"/>
+        </w:rPr>
+        <w:t>- [x] implementam as principais funções necessárias para todas as interações dos alimentos</w:t>
+      </w:r>
+    </w:p>
+    <w:p>
+      <w:pPr>
+        <w:pStyle w:val="Normal"/>
+        <w:rPr>
+          <w:rFonts w:ascii="Times New Roman" w:hAnsi="Times New Roman"/>
+          <w:sz w:val="24"/>
+          <w:szCs w:val="24"/>
+        </w:rPr>
+      </w:pPr>
+      <w:r>
+        <w:rPr>
+          <w:rFonts w:ascii="Times New Roman" w:hAnsi="Times New Roman"/>
+          <w:sz w:val="24"/>
+          <w:szCs w:val="24"/>
+        </w:rPr>
+        <w:t xml:space="preserve">   </w:t>
+      </w:r>
+      <w:r>
+        <w:rPr>
+          <w:rFonts w:ascii="Times New Roman" w:hAnsi="Times New Roman"/>
+          <w:sz w:val="24"/>
+          <w:szCs w:val="24"/>
+        </w:rPr>
+        <w:t>- [x] cenoura</w:t>
+      </w:r>
+    </w:p>
+    <w:p>
+      <w:pPr>
+        <w:pStyle w:val="Normal"/>
+        <w:rPr>
+          <w:rFonts w:ascii="Times New Roman" w:hAnsi="Times New Roman"/>
+          <w:sz w:val="24"/>
+          <w:szCs w:val="24"/>
+        </w:rPr>
+      </w:pPr>
+      <w:r>
+        <w:rPr>
+          <w:rFonts w:ascii="Times New Roman" w:hAnsi="Times New Roman"/>
+          <w:sz w:val="24"/>
+          <w:szCs w:val="24"/>
+        </w:rPr>
+        <w:t xml:space="preserve">   </w:t>
+      </w:r>
+      <w:r>
+        <w:rPr>
+          <w:rFonts w:ascii="Times New Roman" w:hAnsi="Times New Roman"/>
+          <w:sz w:val="24"/>
+          <w:szCs w:val="24"/>
+        </w:rPr>
+        <w:t>- [x] carne</w:t>
+      </w:r>
+    </w:p>
+    <w:p>
+      <w:pPr>
+        <w:pStyle w:val="Normal"/>
+        <w:rPr>
+          <w:rFonts w:ascii="Times New Roman" w:hAnsi="Times New Roman"/>
+          <w:sz w:val="24"/>
+          <w:szCs w:val="24"/>
+        </w:rPr>
+      </w:pPr>
+      <w:r>
+        <w:rPr>
+          <w:rFonts w:ascii="Times New Roman" w:hAnsi="Times New Roman"/>
+          <w:sz w:val="24"/>
+          <w:szCs w:val="24"/>
+        </w:rPr>
+        <w:t xml:space="preserve">   </w:t>
+      </w:r>
+      <w:r>
+        <w:rPr>
+          <w:rFonts w:ascii="Times New Roman" w:hAnsi="Times New Roman"/>
+          <w:sz w:val="24"/>
+          <w:szCs w:val="24"/>
+        </w:rPr>
+        <w:t>- [x] mirtilos</w:t>
+      </w:r>
+    </w:p>
+    <w:p>
+      <w:pPr>
+        <w:pStyle w:val="Normal"/>
+        <w:rPr>
+          <w:rFonts w:ascii="Times New Roman" w:hAnsi="Times New Roman"/>
+          <w:sz w:val="24"/>
+          <w:szCs w:val="24"/>
+        </w:rPr>
+      </w:pPr>
+      <w:r>
+        <w:rPr>
+          <w:rFonts w:ascii="Times New Roman" w:hAnsi="Times New Roman"/>
+          <w:sz w:val="24"/>
+          <w:szCs w:val="24"/>
+        </w:rPr>
+        <w:t xml:space="preserve">   </w:t>
+      </w:r>
+      <w:r>
+        <w:rPr>
+          <w:rFonts w:ascii="Times New Roman" w:hAnsi="Times New Roman"/>
+          <w:sz w:val="24"/>
+          <w:szCs w:val="24"/>
+        </w:rPr>
+        <w:t>- [x] corpo</w:t>
+      </w:r>
+    </w:p>
+    <w:p>
+      <w:pPr>
+        <w:pStyle w:val="Normal"/>
+        <w:rPr>
+          <w:rFonts w:ascii="Times New Roman" w:hAnsi="Times New Roman"/>
+          <w:sz w:val="24"/>
+          <w:szCs w:val="24"/>
+        </w:rPr>
+      </w:pPr>
+      <w:r>
+        <w:rPr>
+          <w:rFonts w:ascii="Times New Roman" w:hAnsi="Times New Roman"/>
+          <w:sz w:val="24"/>
+          <w:szCs w:val="24"/>
+        </w:rPr>
+        <w:t xml:space="preserve">   </w:t>
+      </w:r>
+      <w:r>
+        <w:rPr>
+          <w:rFonts w:ascii="Times New Roman" w:hAnsi="Times New Roman"/>
+          <w:sz w:val="24"/>
+          <w:szCs w:val="24"/>
+        </w:rPr>
+        <w:t>- [x] grama</w:t>
+      </w:r>
+    </w:p>
+    <w:p>
+      <w:pPr>
+        <w:pStyle w:val="Normal"/>
+        <w:rPr>
+          <w:rFonts w:ascii="Times New Roman" w:hAnsi="Times New Roman"/>
+          <w:sz w:val="24"/>
+          <w:szCs w:val="24"/>
+        </w:rPr>
+      </w:pPr>
+      <w:r>
+        <w:rPr>
+          <w:rFonts w:ascii="Times New Roman" w:hAnsi="Times New Roman"/>
+          <w:sz w:val="24"/>
+          <w:szCs w:val="24"/>
+        </w:rPr>
+        <w:t>- [ ] última verificação global do projeto</w:t>
+      </w:r>
+    </w:p>
+    <w:p>
+      <w:pPr>
+        <w:pStyle w:val="Normal"/>
+        <w:rPr>
+          <w:rFonts w:ascii="Times New Roman" w:hAnsi="Times New Roman"/>
+          <w:sz w:val="24"/>
+          <w:szCs w:val="24"/>
+        </w:rPr>
+      </w:pPr>
+      <w:r>
+        <w:rPr>
+          <w:rFonts w:ascii="Times New Roman" w:hAnsi="Times New Roman"/>
+          <w:sz w:val="24"/>
+          <w:szCs w:val="24"/>
+        </w:rPr>
+        <w:t xml:space="preserve">   </w:t>
+      </w:r>
+      <w:r>
+        <w:rPr>
+          <w:rFonts w:ascii="Times New Roman" w:hAnsi="Times New Roman"/>
+          <w:sz w:val="24"/>
+          <w:szCs w:val="24"/>
+        </w:rPr>
+        <w:t>- [x] apenas um alimento por posição deve ser permitido</w:t>
+      </w:r>
+    </w:p>
+    <w:p>
+      <w:pPr>
+        <w:pStyle w:val="Normal"/>
+        <w:rPr>
+          <w:rFonts w:ascii="Times New Roman" w:hAnsi="Times New Roman" w:eastAsia="Times New Roman" w:cs="Times New Roman"/>
+          <w:b/>
+          <w:b/>
+          <w:bCs/>
+          <w:color w:val="000000"/>
+          <w:sz w:val="24"/>
+          <w:szCs w:val="24"/>
+          <w:highlight w:val="none"/>
+          <w:shd w:fill="auto" w:val="clear"/>
+        </w:rPr>
+      </w:pPr>
+      <w:r>
+        <w:rPr>
+          <w:rFonts w:eastAsia="Times New Roman" w:cs="Times New Roman" w:ascii="Times New Roman" w:hAnsi="Times New Roman"/>
+          <w:b/>
+          <w:bCs/>
+          <w:color w:val="000000"/>
+          <w:sz w:val="24"/>
+          <w:szCs w:val="24"/>
+          <w:shd w:fill="auto" w:val="clear"/>
+        </w:rPr>
+      </w:r>
+      <w:r>
+        <w:br w:type="page"/>
+      </w:r>
+    </w:p>
+    <w:p>
+      <w:pPr>
+        <w:pStyle w:val="Normal"/>
+        <w:rPr>
+          <w:rFonts w:ascii="Times New Roman" w:hAnsi="Times New Roman" w:eastAsia="Times New Roman" w:cs="Times New Roman"/>
+          <w:b/>
+          <w:b/>
+          <w:bCs/>
+          <w:sz w:val="36"/>
+          <w:szCs w:val="36"/>
+        </w:rPr>
+      </w:pPr>
+      <w:r>
+        <w:rPr>
+          <w:rFonts w:eastAsia="Times New Roman" w:cs="Times New Roman" w:ascii="Times New Roman" w:hAnsi="Times New Roman"/>
+          <w:b/>
+          <w:bCs/>
+          <w:sz w:val="36"/>
+          <w:szCs w:val="36"/>
+        </w:rPr>
+        <w:t>Dificuldades e resoluções</w:t>
+      </w:r>
+    </w:p>
+    <w:p>
+      <w:pPr>
+        <w:pStyle w:val="Normal"/>
+        <w:rPr>
+          <w:rFonts w:ascii="Times New Roman" w:hAnsi="Times New Roman" w:eastAsia="Times New Roman" w:cs="Times New Roman"/>
+          <w:b/>
+          <w:b/>
+          <w:bCs/>
+          <w:sz w:val="36"/>
+          <w:szCs w:val="36"/>
+        </w:rPr>
+      </w:pPr>
+      <w:r>
+        <w:rPr/>
+      </w:r>
+    </w:p>
+    <w:p>
+      <w:pPr>
+        <w:pStyle w:val="Normal"/>
+        <w:rPr>
+          <w:rFonts w:ascii="Times New Roman" w:hAnsi="Times New Roman"/>
+          <w:b w:val="false"/>
+          <w:b w:val="false"/>
+          <w:bCs w:val="false"/>
+          <w:color w:val="000000"/>
+          <w:sz w:val="24"/>
+          <w:szCs w:val="24"/>
+        </w:rPr>
+      </w:pPr>
+      <w:r>
+        <w:rPr>
+          <w:rFonts w:eastAsia="Times New Roman" w:cs="Times New Roman" w:ascii="Times New Roman" w:hAnsi="Times New Roman"/>
+          <w:b w:val="false"/>
+          <w:bCs w:val="false"/>
+          <w:color w:val="000000"/>
+          <w:sz w:val="24"/>
+          <w:szCs w:val="24"/>
+        </w:rPr>
+        <w:tab/>
+        <w:t>A maior dificuldade encontrada durante o desenvolvimento do projeto foi a verificaç</w:t>
+      </w:r>
+      <w:r>
+        <w:rPr>
+          <w:rFonts w:eastAsia="Times New Roman" w:cs="Times New Roman" w:ascii="Times New Roman" w:hAnsi="Times New Roman"/>
+          <w:b w:val="false"/>
+          <w:bCs w:val="false"/>
+          <w:color w:val="000000"/>
+          <w:kern w:val="0"/>
+          <w:sz w:val="24"/>
+          <w:szCs w:val="24"/>
+          <w:lang w:val="pt-PT" w:eastAsia="en-US" w:bidi="ar-SA"/>
+        </w:rPr>
+        <w:t>ão da área visível por parte dos animais em área sendo que estes estando na posição 0,0 é possível ver o canto inferior direito do tabuleiro.</w:t>
+      </w:r>
+    </w:p>
+    <w:p>
+      <w:pPr>
+        <w:pStyle w:val="Normal"/>
+        <w:rPr>
+          <w:rFonts w:ascii="Times New Roman" w:hAnsi="Times New Roman"/>
+          <w:b w:val="false"/>
+          <w:b w:val="false"/>
+          <w:bCs w:val="false"/>
+          <w:color w:val="000000"/>
+          <w:sz w:val="24"/>
+          <w:szCs w:val="24"/>
+        </w:rPr>
+      </w:pPr>
+      <w:r>
+        <w:rPr>
+          <w:rFonts w:eastAsia="Times New Roman" w:cs="Times New Roman" w:ascii="Times New Roman" w:hAnsi="Times New Roman"/>
+          <w:b w:val="false"/>
+          <w:bCs w:val="false"/>
+          <w:color w:val="000000"/>
+          <w:kern w:val="0"/>
+          <w:sz w:val="24"/>
+          <w:szCs w:val="24"/>
+          <w:lang w:val="pt-PT" w:eastAsia="en-US" w:bidi="ar-SA"/>
+        </w:rPr>
+        <w:tab/>
+        <w:t>Após uma investigação demos conta que o que queríamos representar no trabalho era um toro, ou seja, um donut, sendo que o animal consegue percecionar tudo o que está a sua volta e que as pontas estão conectadas.</w:t>
+      </w:r>
+    </w:p>
+    <w:p>
+      <w:pPr>
+        <w:pStyle w:val="Normal"/>
+        <w:rPr>
+          <w:rFonts w:eastAsia="Times New Roman" w:cs="Times New Roman"/>
+          <w:kern w:val="0"/>
+          <w:lang w:val="pt-PT" w:eastAsia="en-US" w:bidi="ar-SA"/>
+        </w:rPr>
+      </w:pPr>
+      <w:r>
+        <w:rPr>
+          <w:rFonts w:ascii="Times New Roman" w:hAnsi="Times New Roman"/>
+          <w:b w:val="false"/>
+          <w:bCs w:val="false"/>
+          <w:color w:val="000000"/>
+          <w:sz w:val="24"/>
+          <w:szCs w:val="24"/>
+        </w:rPr>
+      </w:r>
+    </w:p>
+    <w:p>
+      <w:pPr>
+        <w:pStyle w:val="Normal"/>
+        <w:spacing w:before="0" w:after="160"/>
+        <w:rPr>
+          <w:rFonts w:ascii="Times New Roman" w:hAnsi="Times New Roman" w:eastAsia="Times New Roman" w:cs="Times New Roman"/>
+          <w:b/>
           <w:b/>
           <w:bCs/>
           <w:color w:val="C9211E"/>
-          <w:sz w:val="28"/>
-          <w:szCs w:val="28"/>
-        </w:rPr>
+          <w:kern w:val="0"/>
+          <w:sz w:val="24"/>
+          <w:szCs w:val="24"/>
+          <w:lang w:val="pt-PT" w:eastAsia="en-US" w:bidi="ar-SA"/>
+        </w:rPr>
+      </w:pPr>
+      <w:r>
+        <w:rPr>
+          <w:rFonts w:eastAsia="Times New Roman" w:cs="Times New Roman" w:ascii="Times New Roman" w:hAnsi="Times New Roman"/>
+          <w:b w:val="false"/>
+          <w:bCs w:val="false"/>
+          <w:color w:val="000000"/>
+          <w:kern w:val="0"/>
+          <w:sz w:val="24"/>
+          <w:szCs w:val="24"/>
+          <w:lang w:val="pt-PT" w:eastAsia="en-US" w:bidi="ar-SA"/>
+        </w:rPr>
+        <w:t>A  outra dificuldade foi relacionada com imports do projeto tendo problemas com dependências circulares na classe Animal. A classe animal continha a necessidade de receber o ponteiro para o jogo, sendo que seriam feitas alterações na matriz e apercebemo-nos que bastava declarar que aquele header file utilizava uma estrutura Game sendo o import na classe .cpp sempre que necessário. Esta descoberta tornou-se bastante útil e facilitou o desenvolvimento do projeto e a remoção de um ficheiro com ponteiro para o jogo declarado no inicio da aplicação que só seria utilizado na implementação de cada animal com o intuito de ter acesso a matriz.</w:t>
       </w:r>
     </w:p>
     <w:sectPr>
-      <w:headerReference w:type="default" r:id="rId8"/>
-      <w:footerReference w:type="default" r:id="rId9"/>
+      <w:headerReference w:type="default" r:id="rId11"/>
+      <w:footerReference w:type="default" r:id="rId12"/>
       <w:type w:val="nextPage"/>
       <w:pgSz w:w="11906" w:h="16838"/>
       <w:pgMar w:left="1440" w:right="1440" w:gutter="0" w:header="720" w:top="1440" w:footer="720" w:bottom="1440"/>
@@ -3085,7 +4939,7 @@
       <w:tblStyle w:val="TableNormal"/>
       <w:tblW w:w="9015" w:type="dxa"/>
       <w:jc w:val="left"/>
-      <w:tblInd w:w="0" w:type="dxa"/>
+      <w:tblInd w:w="108" w:type="dxa"/>
       <w:tblLayout w:type="fixed"/>
       <w:tblCellMar>
         <w:top w:w="0" w:type="dxa"/>
@@ -3110,7 +4964,8 @@
         <w:p>
           <w:pPr>
             <w:pStyle w:val="Header"/>
-            <w:widowControl/>
+            <w:widowControl w:val="false"/>
+            <w:suppressAutoHyphens w:val="true"/>
             <w:bidi w:val="0"/>
             <w:spacing w:before="0" w:after="0"/>
             <w:ind w:left="-115" w:hanging="0"/>
@@ -3142,7 +4997,8 @@
         <w:p>
           <w:pPr>
             <w:pStyle w:val="Header"/>
-            <w:widowControl/>
+            <w:widowControl w:val="false"/>
+            <w:suppressAutoHyphens w:val="true"/>
             <w:bidi w:val="0"/>
             <w:spacing w:before="0" w:after="0"/>
             <w:jc w:val="center"/>
@@ -3173,7 +5029,8 @@
         <w:p>
           <w:pPr>
             <w:pStyle w:val="Header"/>
-            <w:widowControl/>
+            <w:widowControl w:val="false"/>
+            <w:suppressAutoHyphens w:val="true"/>
             <w:bidi w:val="0"/>
             <w:spacing w:before="0" w:after="0"/>
             <w:ind w:right="-115" w:hanging="0"/>
@@ -3224,7 +5081,7 @@
               <w:rFonts w:eastAsia="Calibri" w:cs=""/>
               <w:lang w:val="pt-PT" w:eastAsia="en-US" w:bidi="ar-SA"/>
             </w:rPr>
-            <w:t>10</w:t>
+            <w:t>14</w:t>
           </w:r>
           <w:r>
             <w:rPr>
@@ -3260,7 +5117,7 @@
       <w:tblStyle w:val="TableNormal"/>
       <w:tblW w:w="9015" w:type="dxa"/>
       <w:jc w:val="left"/>
-      <w:tblInd w:w="0" w:type="dxa"/>
+      <w:tblInd w:w="108" w:type="dxa"/>
       <w:tblLayout w:type="fixed"/>
       <w:tblCellMar>
         <w:top w:w="0" w:type="dxa"/>
@@ -3285,7 +5142,8 @@
         <w:p>
           <w:pPr>
             <w:pStyle w:val="Header"/>
-            <w:widowControl/>
+            <w:widowControl w:val="false"/>
+            <w:suppressAutoHyphens w:val="true"/>
             <w:bidi w:val="0"/>
             <w:spacing w:before="0" w:after="0"/>
             <w:ind w:left="-115" w:hanging="0"/>
@@ -3317,7 +5175,8 @@
         <w:p>
           <w:pPr>
             <w:pStyle w:val="Header"/>
-            <w:widowControl/>
+            <w:widowControl w:val="false"/>
+            <w:suppressAutoHyphens w:val="true"/>
             <w:bidi w:val="0"/>
             <w:spacing w:before="0" w:after="0"/>
             <w:jc w:val="center"/>
@@ -3348,7 +5207,8 @@
         <w:p>
           <w:pPr>
             <w:pStyle w:val="Header"/>
-            <w:widowControl/>
+            <w:widowControl w:val="false"/>
+            <w:suppressAutoHyphens w:val="true"/>
             <w:bidi w:val="0"/>
             <w:spacing w:before="0" w:after="0"/>
             <w:ind w:right="-115" w:hanging="0"/>
@@ -3782,6 +5642,7 @@
     <w:qFormat/>
     <w:pPr>
       <w:widowControl/>
+      <w:suppressAutoHyphens w:val="true"/>
       <w:bidi w:val="0"/>
       <w:spacing w:lineRule="auto" w:line="259" w:before="0" w:after="160"/>
       <w:jc w:val="left"/>

</xml_diff>